<commit_message>
SRS and Notebook changes
</commit_message>
<xml_diff>
--- a/Deliverables/Working Folder/System_Requirements_Specification_Spr24_v1.6.docx
+++ b/Deliverables/Working Folder/System_Requirements_Specification_Spr24_v1.6.docx
@@ -149,8 +149,20 @@
           <w:sz w:val="28"/>
           <w:szCs w:val="28"/>
         </w:rPr>
-        <w:t>Prepared by Michael Kisellus</w:t>
-      </w:r>
+        <w:t xml:space="preserve">Prepared by Michael </w:t>
+      </w:r>
+      <w:proofErr w:type="spellStart"/>
+      <w:r>
+        <w:rPr>
+          <w:rFonts w:ascii="Times New Roman" w:hAnsi="Times New Roman" w:cs="Times New Roman"/>
+          <w:b/>
+          <w:color w:val="000000"/>
+          <w:sz w:val="28"/>
+          <w:szCs w:val="28"/>
+        </w:rPr>
+        <w:t>Kisellus</w:t>
+      </w:r>
+      <w:proofErr w:type="spellEnd"/>
     </w:p>
     <w:p>
       <w:pPr>
@@ -2250,7 +2262,25 @@
                 <w:color w:val="000000"/>
                 <w:szCs w:val="24"/>
               </w:rPr>
-              <w:t>Michael Kisellus, Christopher Coppedge, Layton Foxworthy, Matthew Baker, Kyle Fox</w:t>
+              <w:t xml:space="preserve">Michael </w:t>
+            </w:r>
+            <w:proofErr w:type="spellStart"/>
+            <w:r>
+              <w:rPr>
+                <w:rFonts w:ascii="Times New Roman" w:hAnsi="Times New Roman" w:cs="Times New Roman"/>
+                <w:color w:val="000000"/>
+                <w:szCs w:val="24"/>
+              </w:rPr>
+              <w:t>Kisellus</w:t>
+            </w:r>
+            <w:proofErr w:type="spellEnd"/>
+            <w:r>
+              <w:rPr>
+                <w:rFonts w:ascii="Times New Roman" w:hAnsi="Times New Roman" w:cs="Times New Roman"/>
+                <w:color w:val="000000"/>
+                <w:szCs w:val="24"/>
+              </w:rPr>
+              <w:t>, Christopher Coppedge, Layton Foxworthy, Matthew Baker, Kyle Fox</w:t>
             </w:r>
           </w:p>
         </w:tc>
@@ -2490,8 +2520,18 @@
                 <w:color w:val="000000"/>
                 <w:szCs w:val="24"/>
               </w:rPr>
-              <w:t>Michael Kisellus</w:t>
+              <w:t xml:space="preserve">Michael </w:t>
             </w:r>
+            <w:proofErr w:type="spellStart"/>
+            <w:r>
+              <w:rPr>
+                <w:rFonts w:ascii="Times New Roman" w:hAnsi="Times New Roman" w:cs="Times New Roman"/>
+                <w:color w:val="000000"/>
+                <w:szCs w:val="24"/>
+              </w:rPr>
+              <w:t>Kisellus</w:t>
+            </w:r>
+            <w:proofErr w:type="spellEnd"/>
           </w:p>
         </w:tc>
         <w:tc>
@@ -2741,8 +2781,16 @@
               <w:rPr>
                 <w:rFonts w:ascii="Times New Roman" w:hAnsi="Times New Roman" w:cs="Times New Roman"/>
               </w:rPr>
-              <w:t>Michael Kisellus</w:t>
+              <w:t xml:space="preserve">Michael </w:t>
             </w:r>
+            <w:proofErr w:type="spellStart"/>
+            <w:r>
+              <w:rPr>
+                <w:rFonts w:ascii="Times New Roman" w:hAnsi="Times New Roman" w:cs="Times New Roman"/>
+              </w:rPr>
+              <w:t>Kisellus</w:t>
+            </w:r>
+            <w:proofErr w:type="spellEnd"/>
           </w:p>
         </w:tc>
         <w:tc>
@@ -3294,7 +3342,25 @@
           <w:color w:val="000000"/>
           <w:szCs w:val="24"/>
         </w:rPr>
-        <w:t>The intended user for this product is civil engineers and maintenance workers responsible for the integrity of bridge support pillars. This also applies for any profession working with or testing load bearing concrete support pillars such as inspectors or safety personnel. This document contains information on product functionality and requirements given by the client Dr. Brown. Section 2 contains an overall view of the project. Section 3 contains information and procedures for how to use the product. This would be most useful to a system operator or troubleshooter. Section 4 and 5 contain features and operational requirements for the system.</w:t>
+        <w:t xml:space="preserve">The intended user for this product is civil engineers and maintenance workers responsible for the integrity of bridge support pillars. This also applies for any profession working with or testing load bearing concrete support pillars such as inspectors or safety personnel. This document contains information on product functionality and requirements given by the client Dr. Brown. Section 2 contains an overall view of the project. Section 3 contains information and procedures for how to use the product. This would be most useful to a system operator or troubleshooter. </w:t>
+      </w:r>
+      <w:proofErr w:type="gramStart"/>
+      <w:r>
+        <w:rPr>
+          <w:rFonts w:ascii="Times New Roman" w:hAnsi="Times New Roman" w:cs="Times New Roman"/>
+          <w:color w:val="000000"/>
+          <w:szCs w:val="24"/>
+        </w:rPr>
+        <w:t>Section</w:t>
+      </w:r>
+      <w:proofErr w:type="gramEnd"/>
+      <w:r>
+        <w:rPr>
+          <w:rFonts w:ascii="Times New Roman" w:hAnsi="Times New Roman" w:cs="Times New Roman"/>
+          <w:color w:val="000000"/>
+          <w:szCs w:val="24"/>
+        </w:rPr>
+        <w:t xml:space="preserve"> 4 and 5 contain features and operational requirements for the system.</w:t>
       </w:r>
     </w:p>
     <w:p>
@@ -3457,7 +3523,25 @@
           <w:color w:val="000000"/>
           <w:szCs w:val="24"/>
         </w:rPr>
-        <w:t>), weather resistant and durable enough for field work.</w:t>
+        <w:t xml:space="preserve">), weather resistant and durable enough for </w:t>
+      </w:r>
+      <w:proofErr w:type="gramStart"/>
+      <w:r>
+        <w:rPr>
+          <w:rFonts w:ascii="Times New Roman" w:hAnsi="Times New Roman" w:cs="Times New Roman"/>
+          <w:color w:val="000000"/>
+          <w:szCs w:val="24"/>
+        </w:rPr>
+        <w:t>field work</w:t>
+      </w:r>
+      <w:proofErr w:type="gramEnd"/>
+      <w:r>
+        <w:rPr>
+          <w:rFonts w:ascii="Times New Roman" w:hAnsi="Times New Roman" w:cs="Times New Roman"/>
+          <w:color w:val="000000"/>
+          <w:szCs w:val="24"/>
+        </w:rPr>
+        <w:t>.</w:t>
       </w:r>
     </w:p>
     <w:p>
@@ -3531,7 +3615,25 @@
           <w:color w:val="000000"/>
           <w:szCs w:val="24"/>
         </w:rPr>
-        <w:t>Section 2 covers the project's purpose is section 2.1, product functions in section 2.2, user information in section 2.3, and description of the operating environment in section 2.4. Sections 5,6, and 7 contain constraints, user documentation and assumptions made for the unit.</w:t>
+        <w:t xml:space="preserve">Section 2 covers the project's purpose </w:t>
+      </w:r>
+      <w:proofErr w:type="gramStart"/>
+      <w:r>
+        <w:rPr>
+          <w:rFonts w:ascii="Times New Roman" w:hAnsi="Times New Roman" w:cs="Times New Roman"/>
+          <w:color w:val="000000"/>
+          <w:szCs w:val="24"/>
+        </w:rPr>
+        <w:t>is</w:t>
+      </w:r>
+      <w:proofErr w:type="gramEnd"/>
+      <w:r>
+        <w:rPr>
+          <w:rFonts w:ascii="Times New Roman" w:hAnsi="Times New Roman" w:cs="Times New Roman"/>
+          <w:color w:val="000000"/>
+          <w:szCs w:val="24"/>
+        </w:rPr>
+        <w:t xml:space="preserve"> section 2.1, product functions in section 2.2, user information in section 2.3, and description of the operating environment in section 2.4. Sections 5,6, and 7 contain constraints, user documentation and assumptions made for the unit.</w:t>
       </w:r>
     </w:p>
     <w:p>
@@ -3801,7 +3903,25 @@
           <w:color w:val="000000"/>
           <w:szCs w:val="24"/>
         </w:rPr>
-        <w:t>Figure 2: Portable ultrasound device(PUD) hardware diagram &lt;removed, rev1.4&gt;</w:t>
+        <w:t xml:space="preserve">Figure 2: Portable ultrasound </w:t>
+      </w:r>
+      <w:proofErr w:type="gramStart"/>
+      <w:r>
+        <w:rPr>
+          <w:rFonts w:ascii="Times New Roman" w:hAnsi="Times New Roman" w:cs="Times New Roman"/>
+          <w:color w:val="000000"/>
+          <w:szCs w:val="24"/>
+        </w:rPr>
+        <w:t>device(</w:t>
+      </w:r>
+      <w:proofErr w:type="gramEnd"/>
+      <w:r>
+        <w:rPr>
+          <w:rFonts w:ascii="Times New Roman" w:hAnsi="Times New Roman" w:cs="Times New Roman"/>
+          <w:color w:val="000000"/>
+          <w:szCs w:val="24"/>
+        </w:rPr>
+        <w:t>PUD) hardware diagram &lt;removed, rev1.4&gt;</w:t>
       </w:r>
     </w:p>
     <w:p>
@@ -3926,7 +4046,27 @@
           <w:color w:val="000000"/>
           <w:szCs w:val="24"/>
         </w:rPr>
-        <w:t>Monitor and maintain device functionality for an extended period of time.</w:t>
+        <w:t xml:space="preserve">Monitor and maintain device functionality for an extended </w:t>
+      </w:r>
+      <w:proofErr w:type="gramStart"/>
+      <w:r>
+        <w:rPr>
+          <w:rFonts w:ascii="Times New Roman" w:hAnsi="Times New Roman" w:cs="Times New Roman"/>
+          <w:b w:val="0"/>
+          <w:color w:val="000000"/>
+          <w:szCs w:val="24"/>
+        </w:rPr>
+        <w:t>period of time</w:t>
+      </w:r>
+      <w:proofErr w:type="gramEnd"/>
+      <w:r>
+        <w:rPr>
+          <w:rFonts w:ascii="Times New Roman" w:hAnsi="Times New Roman" w:cs="Times New Roman"/>
+          <w:b w:val="0"/>
+          <w:color w:val="000000"/>
+          <w:szCs w:val="24"/>
+        </w:rPr>
+        <w:t>.</w:t>
       </w:r>
     </w:p>
     <w:p>
@@ -4002,8 +4142,16 @@
         <w:rPr>
           <w:rFonts w:ascii="Times New Roman" w:hAnsi="Times New Roman" w:cs="Times New Roman"/>
         </w:rPr>
-        <w:t>Test engineer</w:t>
-      </w:r>
+        <w:t xml:space="preserve">Test </w:t>
+      </w:r>
+      <w:proofErr w:type="gramStart"/>
+      <w:r>
+        <w:rPr>
+          <w:rFonts w:ascii="Times New Roman" w:hAnsi="Times New Roman" w:cs="Times New Roman"/>
+        </w:rPr>
+        <w:t>engineer</w:t>
+      </w:r>
+      <w:proofErr w:type="gramEnd"/>
     </w:p>
     <w:p>
       <w:pPr>
@@ -4155,15 +4303,31 @@
         <w:rPr>
           <w:rFonts w:ascii="Times New Roman" w:hAnsi="Times New Roman" w:cs="Times New Roman"/>
         </w:rPr>
-        <w:t>’s condition/status</w:t>
-      </w:r>
-      <w:r>
-        <w:rPr>
-          <w:rFonts w:ascii="Times New Roman" w:hAnsi="Times New Roman" w:cs="Times New Roman"/>
-          <w:color w:val="000000"/>
-          <w:szCs w:val="24"/>
-        </w:rPr>
-        <w:t xml:space="preserve"> . Because the interface is physical it will require no exterior programs to function during testing.</w:t>
+        <w:t>’s condition/</w:t>
+      </w:r>
+      <w:proofErr w:type="gramStart"/>
+      <w:r>
+        <w:rPr>
+          <w:rFonts w:ascii="Times New Roman" w:hAnsi="Times New Roman" w:cs="Times New Roman"/>
+        </w:rPr>
+        <w:t>status</w:t>
+      </w:r>
+      <w:r>
+        <w:rPr>
+          <w:rFonts w:ascii="Times New Roman" w:hAnsi="Times New Roman" w:cs="Times New Roman"/>
+          <w:color w:val="000000"/>
+          <w:szCs w:val="24"/>
+        </w:rPr>
+        <w:t xml:space="preserve"> .</w:t>
+      </w:r>
+      <w:proofErr w:type="gramEnd"/>
+      <w:r>
+        <w:rPr>
+          <w:rFonts w:ascii="Times New Roman" w:hAnsi="Times New Roman" w:cs="Times New Roman"/>
+          <w:color w:val="000000"/>
+          <w:szCs w:val="24"/>
+        </w:rPr>
+        <w:t xml:space="preserve"> Because the interface is physical it will require no exterior programs to function during testing.</w:t>
       </w:r>
     </w:p>
     <w:p>
@@ -4233,7 +4397,43 @@
           <w:color w:val="000000"/>
           <w:szCs w:val="24"/>
         </w:rPr>
-        <w:t xml:space="preserve"> card using .mat format (other formats may be considered but currently the civil engineering lab is using .mat). Requiring the user to possess a window 10 or later operating software. Python, possibly C (if lower level coding is required) and MATLAB programs are required to operate the analysis software.</w:t>
+        <w:t xml:space="preserve"> card </w:t>
+      </w:r>
+      <w:proofErr w:type="gramStart"/>
+      <w:r>
+        <w:rPr>
+          <w:rFonts w:ascii="Times New Roman" w:hAnsi="Times New Roman" w:cs="Times New Roman"/>
+          <w:color w:val="000000"/>
+          <w:szCs w:val="24"/>
+        </w:rPr>
+        <w:t>using .mat</w:t>
+      </w:r>
+      <w:proofErr w:type="gramEnd"/>
+      <w:r>
+        <w:rPr>
+          <w:rFonts w:ascii="Times New Roman" w:hAnsi="Times New Roman" w:cs="Times New Roman"/>
+          <w:color w:val="000000"/>
+          <w:szCs w:val="24"/>
+        </w:rPr>
+        <w:t xml:space="preserve"> format (other formats may be considered but currently the civil engineering lab is using .mat). Requiring the user to possess a window 10 or later operating software. Python, possibly C (if </w:t>
+      </w:r>
+      <w:proofErr w:type="gramStart"/>
+      <w:r>
+        <w:rPr>
+          <w:rFonts w:ascii="Times New Roman" w:hAnsi="Times New Roman" w:cs="Times New Roman"/>
+          <w:color w:val="000000"/>
+          <w:szCs w:val="24"/>
+        </w:rPr>
+        <w:t>lower level</w:t>
+      </w:r>
+      <w:proofErr w:type="gramEnd"/>
+      <w:r>
+        <w:rPr>
+          <w:rFonts w:ascii="Times New Roman" w:hAnsi="Times New Roman" w:cs="Times New Roman"/>
+          <w:color w:val="000000"/>
+          <w:szCs w:val="24"/>
+        </w:rPr>
+        <w:t xml:space="preserve"> coding is required) and MATLAB programs are required to operate the analysis software.</w:t>
       </w:r>
     </w:p>
     <w:p>
@@ -4276,8 +4476,17 @@
           <w:rFonts w:ascii="Times New Roman" w:hAnsi="Times New Roman" w:cs="Times New Roman"/>
           <w:b w:val="0"/>
         </w:rPr>
-        <w:t>Design constraints</w:t>
-      </w:r>
+        <w:t xml:space="preserve">Design </w:t>
+      </w:r>
+      <w:proofErr w:type="gramStart"/>
+      <w:r>
+        <w:rPr>
+          <w:rFonts w:ascii="Times New Roman" w:hAnsi="Times New Roman" w:cs="Times New Roman"/>
+          <w:b w:val="0"/>
+        </w:rPr>
+        <w:t>constraints</w:t>
+      </w:r>
+      <w:proofErr w:type="gramEnd"/>
     </w:p>
     <w:p>
       <w:pPr>
@@ -4927,7 +5136,25 @@
           <w:color w:val="000000"/>
           <w:szCs w:val="24"/>
         </w:rPr>
-        <w:t>Section 3 contains information regarding the user interface. This includes hardware and software interfaces. Section 3.1 ,3.2 and 3.3 cover the user, hardware and software interfaces. Section 3.4 covers the communication interface.</w:t>
+        <w:t xml:space="preserve">Section 3 contains information regarding the user interface. This includes hardware and software interfaces. Section 3.1 ,3.2 and 3.3 cover the user, </w:t>
+      </w:r>
+      <w:proofErr w:type="gramStart"/>
+      <w:r>
+        <w:rPr>
+          <w:rFonts w:ascii="Times New Roman" w:hAnsi="Times New Roman" w:cs="Times New Roman"/>
+          <w:color w:val="000000"/>
+          <w:szCs w:val="24"/>
+        </w:rPr>
+        <w:t>hardware</w:t>
+      </w:r>
+      <w:proofErr w:type="gramEnd"/>
+      <w:r>
+        <w:rPr>
+          <w:rFonts w:ascii="Times New Roman" w:hAnsi="Times New Roman" w:cs="Times New Roman"/>
+          <w:color w:val="000000"/>
+          <w:szCs w:val="24"/>
+        </w:rPr>
+        <w:t xml:space="preserve"> and software interfaces. Section 3.4 covers the communication interface.</w:t>
       </w:r>
     </w:p>
     <w:p>
@@ -5003,7 +5230,23 @@
           <w:rFonts w:ascii="Times New Roman" w:hAnsi="Times New Roman" w:cs="Times New Roman"/>
           <w:b w:val="0"/>
         </w:rPr>
-        <w:t>Verify power available light on. Shown on figure 3.</w:t>
+        <w:t xml:space="preserve">Verify power available light on. Shown </w:t>
+      </w:r>
+      <w:proofErr w:type="gramStart"/>
+      <w:r>
+        <w:rPr>
+          <w:rFonts w:ascii="Times New Roman" w:hAnsi="Times New Roman" w:cs="Times New Roman"/>
+          <w:b w:val="0"/>
+        </w:rPr>
+        <w:t>on</w:t>
+      </w:r>
+      <w:proofErr w:type="gramEnd"/>
+      <w:r>
+        <w:rPr>
+          <w:rFonts w:ascii="Times New Roman" w:hAnsi="Times New Roman" w:cs="Times New Roman"/>
+          <w:b w:val="0"/>
+        </w:rPr>
+        <w:t xml:space="preserve"> figure 3.</w:t>
       </w:r>
     </w:p>
     <w:p>
@@ -5018,7 +5261,23 @@
           <w:rFonts w:ascii="Times New Roman" w:hAnsi="Times New Roman" w:cs="Times New Roman"/>
           <w:b w:val="0"/>
         </w:rPr>
-        <w:t>Verify no lights are illuminated in the alarm section. Shown on figure 3.</w:t>
+        <w:t xml:space="preserve">Verify no lights are illuminated in the alarm section. Shown </w:t>
+      </w:r>
+      <w:proofErr w:type="gramStart"/>
+      <w:r>
+        <w:rPr>
+          <w:rFonts w:ascii="Times New Roman" w:hAnsi="Times New Roman" w:cs="Times New Roman"/>
+          <w:b w:val="0"/>
+        </w:rPr>
+        <w:t>on</w:t>
+      </w:r>
+      <w:proofErr w:type="gramEnd"/>
+      <w:r>
+        <w:rPr>
+          <w:rFonts w:ascii="Times New Roman" w:hAnsi="Times New Roman" w:cs="Times New Roman"/>
+          <w:b w:val="0"/>
+        </w:rPr>
+        <w:t xml:space="preserve"> figure 3.</w:t>
       </w:r>
     </w:p>
     <w:p>
@@ -5033,7 +5292,23 @@
           <w:rFonts w:ascii="Times New Roman" w:hAnsi="Times New Roman" w:cs="Times New Roman"/>
           <w:b w:val="0"/>
         </w:rPr>
-        <w:t>Select 10min, 6hr, 12hr, 24hr, 48hr, or 72hr testing time setting. Shown on figure 3.</w:t>
+        <w:t xml:space="preserve">Select 10min, 6hr, 12hr, 24hr, 48hr, or 72hr testing time setting. Shown </w:t>
+      </w:r>
+      <w:proofErr w:type="gramStart"/>
+      <w:r>
+        <w:rPr>
+          <w:rFonts w:ascii="Times New Roman" w:hAnsi="Times New Roman" w:cs="Times New Roman"/>
+          <w:b w:val="0"/>
+        </w:rPr>
+        <w:t>on</w:t>
+      </w:r>
+      <w:proofErr w:type="gramEnd"/>
+      <w:r>
+        <w:rPr>
+          <w:rFonts w:ascii="Times New Roman" w:hAnsi="Times New Roman" w:cs="Times New Roman"/>
+          <w:b w:val="0"/>
+        </w:rPr>
+        <w:t xml:space="preserve"> figure 3.</w:t>
       </w:r>
     </w:p>
     <w:p>
@@ -5063,7 +5338,23 @@
           <w:rFonts w:ascii="Times New Roman" w:hAnsi="Times New Roman" w:cs="Times New Roman"/>
           <w:b w:val="0"/>
         </w:rPr>
-        <w:t>Press the start test button. Shown on figure 3.</w:t>
+        <w:t xml:space="preserve">Press the start test button. Shown </w:t>
+      </w:r>
+      <w:proofErr w:type="gramStart"/>
+      <w:r>
+        <w:rPr>
+          <w:rFonts w:ascii="Times New Roman" w:hAnsi="Times New Roman" w:cs="Times New Roman"/>
+          <w:b w:val="0"/>
+        </w:rPr>
+        <w:t>on</w:t>
+      </w:r>
+      <w:proofErr w:type="gramEnd"/>
+      <w:r>
+        <w:rPr>
+          <w:rFonts w:ascii="Times New Roman" w:hAnsi="Times New Roman" w:cs="Times New Roman"/>
+          <w:b w:val="0"/>
+        </w:rPr>
+        <w:t xml:space="preserve"> figure 3.</w:t>
       </w:r>
     </w:p>
     <w:p>
@@ -5078,7 +5369,23 @@
           <w:rFonts w:ascii="Times New Roman" w:hAnsi="Times New Roman" w:cs="Times New Roman"/>
           <w:b w:val="0"/>
         </w:rPr>
-        <w:t>Verify the test running status light is on. Shown on figure 3.</w:t>
+        <w:t xml:space="preserve">Verify the test running status light is on. Shown </w:t>
+      </w:r>
+      <w:proofErr w:type="gramStart"/>
+      <w:r>
+        <w:rPr>
+          <w:rFonts w:ascii="Times New Roman" w:hAnsi="Times New Roman" w:cs="Times New Roman"/>
+          <w:b w:val="0"/>
+        </w:rPr>
+        <w:t>on</w:t>
+      </w:r>
+      <w:proofErr w:type="gramEnd"/>
+      <w:r>
+        <w:rPr>
+          <w:rFonts w:ascii="Times New Roman" w:hAnsi="Times New Roman" w:cs="Times New Roman"/>
+          <w:b w:val="0"/>
+        </w:rPr>
+        <w:t xml:space="preserve"> figure 3.</w:t>
       </w:r>
     </w:p>
     <w:p>
@@ -5093,7 +5400,23 @@
           <w:rFonts w:ascii="Times New Roman" w:hAnsi="Times New Roman" w:cs="Times New Roman"/>
           <w:b w:val="0"/>
         </w:rPr>
-        <w:t xml:space="preserve">Wait for the test finished light to illuminate or select stop and save button to stop test early. </w:t>
+        <w:t xml:space="preserve">Wait for the test </w:t>
+      </w:r>
+      <w:proofErr w:type="gramStart"/>
+      <w:r>
+        <w:rPr>
+          <w:rFonts w:ascii="Times New Roman" w:hAnsi="Times New Roman" w:cs="Times New Roman"/>
+          <w:b w:val="0"/>
+        </w:rPr>
+        <w:t>finished</w:t>
+      </w:r>
+      <w:proofErr w:type="gramEnd"/>
+      <w:r>
+        <w:rPr>
+          <w:rFonts w:ascii="Times New Roman" w:hAnsi="Times New Roman" w:cs="Times New Roman"/>
+          <w:b w:val="0"/>
+        </w:rPr>
+        <w:t xml:space="preserve"> light to illuminate or select stop and save button to stop test early. </w:t>
       </w:r>
     </w:p>
     <w:p>
@@ -5292,7 +5615,25 @@
           <w:color w:val="000000"/>
           <w:szCs w:val="24"/>
         </w:rPr>
-        <w:t>The PUD hardware has several input commands given by pushbuttons to interface with the Raspberry Pi Pico which controls the testing procedure and writes the results to a removable hardware storage device (SD card). Which then interacts with MATLAB (similar to file format this is subject to change) to produce the desired result.</w:t>
+        <w:t>The PUD hardware has several input commands given by pushbuttons to interface with the Raspberry Pi Pico which controls the testing procedure and writes the results to a removable hardware storage device (SD card). Which then interacts with MATLAB (</w:t>
+      </w:r>
+      <w:proofErr w:type="gramStart"/>
+      <w:r>
+        <w:rPr>
+          <w:rFonts w:ascii="Times New Roman" w:hAnsi="Times New Roman" w:cs="Times New Roman"/>
+          <w:color w:val="000000"/>
+          <w:szCs w:val="24"/>
+        </w:rPr>
+        <w:t>similar to</w:t>
+      </w:r>
+      <w:proofErr w:type="gramEnd"/>
+      <w:r>
+        <w:rPr>
+          <w:rFonts w:ascii="Times New Roman" w:hAnsi="Times New Roman" w:cs="Times New Roman"/>
+          <w:color w:val="000000"/>
+          <w:szCs w:val="24"/>
+        </w:rPr>
+        <w:t xml:space="preserve"> file format this is subject to change) to produce the desired result.</w:t>
       </w:r>
     </w:p>
     <w:p>
@@ -5323,6 +5664,7 @@
         <w:pStyle w:val="Heading3"/>
         <w:rPr>
           <w:rFonts w:ascii="Times New Roman" w:hAnsi="Times New Roman" w:cs="Times New Roman"/>
+          <w:b w:val="0"/>
         </w:rPr>
       </w:pPr>
       <w:r>
@@ -5336,7 +5678,7 @@
           <w:rFonts w:ascii="Times New Roman" w:hAnsi="Times New Roman" w:cs="Times New Roman"/>
           <w:b w:val="0"/>
         </w:rPr>
-        <w:t>The Raspberry Pi Pico shall send a switching signal to the MOSFET to gate the 500v input on and off. The signal shall be sent 50 times during a testing period then wait 10 minutes.</w:t>
+        <w:t xml:space="preserve">The Raspberry Pi Pico shall send a switching signal to the MOSFET to gate the 500v input on and off. </w:t>
       </w:r>
     </w:p>
     <w:p>
@@ -5357,6 +5699,53 @@
           <w:rFonts w:ascii="Times New Roman" w:hAnsi="Times New Roman" w:cs="Times New Roman"/>
           <w:b w:val="0"/>
         </w:rPr>
+        <w:t xml:space="preserve">The signal </w:t>
+      </w:r>
+      <w:r>
+        <w:rPr>
+          <w:rFonts w:ascii="Times New Roman" w:hAnsi="Times New Roman" w:cs="Times New Roman"/>
+          <w:b w:val="0"/>
+        </w:rPr>
+        <w:t xml:space="preserve">to the MOSFET </w:t>
+      </w:r>
+      <w:r>
+        <w:rPr>
+          <w:rFonts w:ascii="Times New Roman" w:hAnsi="Times New Roman" w:cs="Times New Roman"/>
+          <w:b w:val="0"/>
+        </w:rPr>
+        <w:t>shall be sent 50 times during a testing period then wait 10 minutes.</w:t>
+      </w:r>
+    </w:p>
+    <w:p>
+      <w:pPr>
+        <w:pStyle w:val="Heading3"/>
+        <w:rPr>
+          <w:rFonts w:ascii="Times New Roman" w:hAnsi="Times New Roman" w:cs="Times New Roman"/>
+        </w:rPr>
+      </w:pPr>
+      <w:r>
+        <w:rPr>
+          <w:rFonts w:ascii="Times New Roman" w:hAnsi="Times New Roman" w:cs="Times New Roman"/>
+        </w:rPr>
+        <w:t>REQ 3.2.</w:t>
+      </w:r>
+      <w:r>
+        <w:rPr>
+          <w:rFonts w:ascii="Times New Roman" w:hAnsi="Times New Roman" w:cs="Times New Roman"/>
+        </w:rPr>
+        <w:t>4</w:t>
+      </w:r>
+      <w:r>
+        <w:rPr>
+          <w:rFonts w:ascii="Times New Roman" w:hAnsi="Times New Roman" w:cs="Times New Roman"/>
+        </w:rPr>
+        <w:t xml:space="preserve"> </w:t>
+      </w:r>
+      <w:r>
+        <w:rPr>
+          <w:rFonts w:ascii="Times New Roman" w:hAnsi="Times New Roman" w:cs="Times New Roman"/>
+          <w:b w:val="0"/>
+        </w:rPr>
         <w:t>The Raspberry Pi Pico shall send PWM or digital switching signals to the cooling fan to control its speed and on/off status.</w:t>
       </w:r>
     </w:p>
@@ -5371,7 +5760,20 @@
         <w:rPr>
           <w:rFonts w:ascii="Times New Roman" w:hAnsi="Times New Roman" w:cs="Times New Roman"/>
         </w:rPr>
-        <w:t xml:space="preserve">REQ 3.2.4 </w:t>
+        <w:lastRenderedPageBreak/>
+        <w:t>REQ 3.2.</w:t>
+      </w:r>
+      <w:r>
+        <w:rPr>
+          <w:rFonts w:ascii="Times New Roman" w:hAnsi="Times New Roman" w:cs="Times New Roman"/>
+        </w:rPr>
+        <w:t>5</w:t>
+      </w:r>
+      <w:r>
+        <w:rPr>
+          <w:rFonts w:ascii="Times New Roman" w:hAnsi="Times New Roman" w:cs="Times New Roman"/>
+        </w:rPr>
+        <w:t xml:space="preserve"> </w:t>
       </w:r>
       <w:r>
         <w:rPr>
@@ -5392,7 +5794,19 @@
         <w:rPr>
           <w:rFonts w:ascii="Times New Roman" w:hAnsi="Times New Roman" w:cs="Times New Roman"/>
         </w:rPr>
-        <w:t xml:space="preserve">REQ 3.2.5 </w:t>
+        <w:t>REQ 3.2.</w:t>
+      </w:r>
+      <w:r>
+        <w:rPr>
+          <w:rFonts w:ascii="Times New Roman" w:hAnsi="Times New Roman" w:cs="Times New Roman"/>
+        </w:rPr>
+        <w:t>6</w:t>
+      </w:r>
+      <w:r>
+        <w:rPr>
+          <w:rFonts w:ascii="Times New Roman" w:hAnsi="Times New Roman" w:cs="Times New Roman"/>
+        </w:rPr>
+        <w:t xml:space="preserve"> </w:t>
       </w:r>
       <w:r>
         <w:rPr>
@@ -5413,8 +5827,19 @@
         <w:rPr>
           <w:rFonts w:ascii="Times New Roman" w:hAnsi="Times New Roman" w:cs="Times New Roman"/>
         </w:rPr>
-        <w:lastRenderedPageBreak/>
-        <w:t xml:space="preserve">REQ 3.2.6 </w:t>
+        <w:t>REQ 3.2.</w:t>
+      </w:r>
+      <w:r>
+        <w:rPr>
+          <w:rFonts w:ascii="Times New Roman" w:hAnsi="Times New Roman" w:cs="Times New Roman"/>
+        </w:rPr>
+        <w:t>7</w:t>
+      </w:r>
+      <w:r>
+        <w:rPr>
+          <w:rFonts w:ascii="Times New Roman" w:hAnsi="Times New Roman" w:cs="Times New Roman"/>
+        </w:rPr>
+        <w:t xml:space="preserve"> </w:t>
       </w:r>
       <w:r>
         <w:rPr>
@@ -5438,7 +5863,28 @@
           <w:rFonts w:ascii="Times New Roman" w:hAnsi="Times New Roman" w:cs="Times New Roman"/>
           <w:b/>
         </w:rPr>
-        <w:t xml:space="preserve">REQ 3.2.7 </w:t>
+        <w:t>REQ 3.2.</w:t>
+      </w:r>
+      <w:r>
+        <w:rPr>
+          <w:rFonts w:ascii="Times New Roman" w:hAnsi="Times New Roman" w:cs="Times New Roman"/>
+          <w:b/>
+        </w:rPr>
+        <w:t>8</w:t>
+      </w:r>
+      <w:r>
+        <w:rPr>
+          <w:rFonts w:ascii="Times New Roman" w:hAnsi="Times New Roman" w:cs="Times New Roman"/>
+          <w:b/>
+        </w:rPr>
+        <w:t xml:space="preserve">   </w:t>
+      </w:r>
+      <w:r>
+        <w:rPr>
+          <w:rFonts w:ascii="Times New Roman" w:hAnsi="Times New Roman" w:cs="Times New Roman"/>
+          <w:b/>
+        </w:rPr>
+        <w:t xml:space="preserve"> </w:t>
       </w:r>
       <w:r>
         <w:rPr>
@@ -5492,7 +5938,27 @@
           <w:color w:val="000000"/>
           <w:szCs w:val="24"/>
         </w:rPr>
-        <w:t>The PUD system has two separate software operating programs to control the device and record data. One operating system runs on a Raspberry Pi Pico microcontroller and is written in Micropython. This unit controls both the human machine hardware interface by accepting input from the buttons and the pulse control system by timing each set of pulses. The second system is a internal mini-computer that records data from the oscilloscope. This system is automated to control data collection without user input, this allows for data to be recorded and stored during the duration of the whole test.</w:t>
+        <w:t xml:space="preserve">The PUD system has two separate software operating programs to control the device and record data. One operating system runs on a Raspberry Pi Pico microcontroller and is written in Micropython. This unit controls both the human machine hardware interface by accepting input from the buttons and the pulse control system by timing each set of pulses. The second system is </w:t>
+      </w:r>
+      <w:proofErr w:type="spellStart"/>
+      <w:proofErr w:type="gramStart"/>
+      <w:r>
+        <w:rPr>
+          <w:rFonts w:ascii="Times New Roman" w:hAnsi="Times New Roman" w:cs="Times New Roman"/>
+          <w:color w:val="000000"/>
+          <w:szCs w:val="24"/>
+        </w:rPr>
+        <w:t>a</w:t>
+      </w:r>
+      <w:proofErr w:type="spellEnd"/>
+      <w:proofErr w:type="gramEnd"/>
+      <w:r>
+        <w:rPr>
+          <w:rFonts w:ascii="Times New Roman" w:hAnsi="Times New Roman" w:cs="Times New Roman"/>
+          <w:color w:val="000000"/>
+          <w:szCs w:val="24"/>
+        </w:rPr>
+        <w:t xml:space="preserve"> internal mini-computer that records data from the oscilloscope. This system is automated to control data collection without user input, this allows for data to be recorded and stored during the duration of the whole test.</w:t>
       </w:r>
     </w:p>
     <w:p>
@@ -5513,7 +5979,23 @@
           <w:rFonts w:ascii="Times New Roman" w:hAnsi="Times New Roman" w:cs="Times New Roman"/>
           <w:b w:val="0"/>
         </w:rPr>
-        <w:t>Raw data from the receiving transducer shall be sent to SD card using a “.mat” format.</w:t>
+        <w:t xml:space="preserve">Raw data from the receiving transducer shall be sent to SD card using a </w:t>
+      </w:r>
+      <w:proofErr w:type="gramStart"/>
+      <w:r>
+        <w:rPr>
+          <w:rFonts w:ascii="Times New Roman" w:hAnsi="Times New Roman" w:cs="Times New Roman"/>
+          <w:b w:val="0"/>
+        </w:rPr>
+        <w:t>“.mat</w:t>
+      </w:r>
+      <w:proofErr w:type="gramEnd"/>
+      <w:r>
+        <w:rPr>
+          <w:rFonts w:ascii="Times New Roman" w:hAnsi="Times New Roman" w:cs="Times New Roman"/>
+          <w:b w:val="0"/>
+        </w:rPr>
+        <w:t>” format.</w:t>
       </w:r>
     </w:p>
     <w:p>
@@ -5762,6 +6244,7 @@
         <w:rPr>
           <w:rFonts w:ascii="Times New Roman" w:hAnsi="Times New Roman" w:cs="Times New Roman"/>
         </w:rPr>
+        <w:lastRenderedPageBreak/>
         <w:t>System test pulse generation and reception</w:t>
       </w:r>
     </w:p>
@@ -5824,7 +6307,6 @@
           <w:color w:val="000000"/>
           <w:szCs w:val="24"/>
         </w:rPr>
-        <w:lastRenderedPageBreak/>
         <w:t>The PUD system’s main function is to provide the transducer with the pulse required to generate a testing frequency which propagates through the test material and is received by a second receiving transducer and returned as a voltage to the system and recorded. High</w:t>
       </w:r>
     </w:p>
@@ -6176,7 +6658,25 @@
           <w:color w:val="000000"/>
           <w:szCs w:val="24"/>
         </w:rPr>
-        <w:t>The system shall be able to save the data received from the receiving transducer to a SD card.</w:t>
+        <w:t xml:space="preserve">The system shall be able to save the data received from the receiving transducer to </w:t>
+      </w:r>
+      <w:proofErr w:type="gramStart"/>
+      <w:r>
+        <w:rPr>
+          <w:rFonts w:ascii="Times New Roman" w:hAnsi="Times New Roman" w:cs="Times New Roman"/>
+          <w:color w:val="000000"/>
+          <w:szCs w:val="24"/>
+        </w:rPr>
+        <w:t>a SD</w:t>
+      </w:r>
+      <w:proofErr w:type="gramEnd"/>
+      <w:r>
+        <w:rPr>
+          <w:rFonts w:ascii="Times New Roman" w:hAnsi="Times New Roman" w:cs="Times New Roman"/>
+          <w:color w:val="000000"/>
+          <w:szCs w:val="24"/>
+        </w:rPr>
+        <w:t xml:space="preserve"> card.</w:t>
       </w:r>
     </w:p>
     <w:p>
@@ -6245,8 +6745,16 @@
         <w:rPr>
           <w:rFonts w:ascii="Times New Roman" w:hAnsi="Times New Roman" w:cs="Times New Roman"/>
         </w:rPr>
-        <w:t>System self-regulation/ protection for overheat</w:t>
-      </w:r>
+        <w:t xml:space="preserve">System self-regulation/ protection for </w:t>
+      </w:r>
+      <w:proofErr w:type="gramStart"/>
+      <w:r>
+        <w:rPr>
+          <w:rFonts w:ascii="Times New Roman" w:hAnsi="Times New Roman" w:cs="Times New Roman"/>
+        </w:rPr>
+        <w:t>overheat</w:t>
+      </w:r>
+      <w:proofErr w:type="gramEnd"/>
     </w:p>
     <w:p>
       <w:pPr>
@@ -6294,7 +6802,25 @@
           <w:color w:val="000000"/>
           <w:szCs w:val="24"/>
         </w:rPr>
-        <w:t>The PUD system performs self-monitoring of its internal temperature and activates the cooling systems to protect itself from entering failure conditions(131-140°F depending on the component). Shutting down if unable to correct the issue within 5 min to protect the system.</w:t>
+        <w:t xml:space="preserve">The PUD system performs self-monitoring of its internal temperature and activates the cooling systems to protect itself from entering failure </w:t>
+      </w:r>
+      <w:proofErr w:type="gramStart"/>
+      <w:r>
+        <w:rPr>
+          <w:rFonts w:ascii="Times New Roman" w:hAnsi="Times New Roman" w:cs="Times New Roman"/>
+          <w:color w:val="000000"/>
+          <w:szCs w:val="24"/>
+        </w:rPr>
+        <w:t>conditions(</w:t>
+      </w:r>
+      <w:proofErr w:type="gramEnd"/>
+      <w:r>
+        <w:rPr>
+          <w:rFonts w:ascii="Times New Roman" w:hAnsi="Times New Roman" w:cs="Times New Roman"/>
+          <w:color w:val="000000"/>
+          <w:szCs w:val="24"/>
+        </w:rPr>
+        <w:t>131-140°F depending on the component). Shutting down if unable to correct the issue within 5 min to protect the system.</w:t>
       </w:r>
     </w:p>
     <w:p>
@@ -6375,16 +6901,25 @@
           <w:color w:val="000000"/>
           <w:szCs w:val="24"/>
         </w:rPr>
-        <w:t>The internal temperature is detected to be approaching 131°F. This triggers the cooling fan to activate at a rate of revolutions per minute in accordance with a pre-</w:t>
-      </w:r>
-      <w:r>
-        <w:rPr>
-          <w:rFonts w:ascii="Times New Roman" w:hAnsi="Times New Roman" w:cs="Times New Roman"/>
-          <w:color w:val="000000"/>
-          <w:szCs w:val="24"/>
-        </w:rPr>
-        <w:lastRenderedPageBreak/>
-        <w:t>programmed hysteresis curve (as seen in Figure 4) and cool the unit with ambient air from the unit’s surroundings.</w:t>
+        <w:t xml:space="preserve">The internal temperature is detected to be approaching 131°F. This triggers the cooling fan to activate at a rate of revolutions per minute in accordance with a pre-programmed hysteresis curve (as seen in Figure 4) and </w:t>
+      </w:r>
+      <w:proofErr w:type="gramStart"/>
+      <w:r>
+        <w:rPr>
+          <w:rFonts w:ascii="Times New Roman" w:hAnsi="Times New Roman" w:cs="Times New Roman"/>
+          <w:color w:val="000000"/>
+          <w:szCs w:val="24"/>
+        </w:rPr>
+        <w:t>cool</w:t>
+      </w:r>
+      <w:proofErr w:type="gramEnd"/>
+      <w:r>
+        <w:rPr>
+          <w:rFonts w:ascii="Times New Roman" w:hAnsi="Times New Roman" w:cs="Times New Roman"/>
+          <w:color w:val="000000"/>
+          <w:szCs w:val="24"/>
+        </w:rPr>
+        <w:t xml:space="preserve"> the unit with ambient air from the unit’s surroundings.</w:t>
       </w:r>
     </w:p>
     <w:p>
@@ -6517,7 +7052,25 @@
           <w:color w:val="000000"/>
           <w:szCs w:val="24"/>
         </w:rPr>
-        <w:t>The system shall shut down in the event that temperatures cannot be reduced below the danger level.</w:t>
+        <w:t xml:space="preserve">The system shall shut down </w:t>
+      </w:r>
+      <w:proofErr w:type="gramStart"/>
+      <w:r>
+        <w:rPr>
+          <w:rFonts w:ascii="Times New Roman" w:hAnsi="Times New Roman" w:cs="Times New Roman"/>
+          <w:color w:val="000000"/>
+          <w:szCs w:val="24"/>
+        </w:rPr>
+        <w:t>in the event that</w:t>
+      </w:r>
+      <w:proofErr w:type="gramEnd"/>
+      <w:r>
+        <w:rPr>
+          <w:rFonts w:ascii="Times New Roman" w:hAnsi="Times New Roman" w:cs="Times New Roman"/>
+          <w:color w:val="000000"/>
+          <w:szCs w:val="24"/>
+        </w:rPr>
+        <w:t xml:space="preserve"> temperatures cannot be reduced below the danger level.</w:t>
       </w:r>
     </w:p>
     <w:p>
@@ -6680,8 +7233,18 @@
           <w:color w:val="000000"/>
           <w:szCs w:val="24"/>
         </w:rPr>
-        <w:t>No user input required</w:t>
-      </w:r>
+        <w:t xml:space="preserve">No user input </w:t>
+      </w:r>
+      <w:proofErr w:type="gramStart"/>
+      <w:r>
+        <w:rPr>
+          <w:rFonts w:ascii="Times New Roman" w:hAnsi="Times New Roman" w:cs="Times New Roman"/>
+          <w:color w:val="000000"/>
+          <w:szCs w:val="24"/>
+        </w:rPr>
+        <w:t>required</w:t>
+      </w:r>
+      <w:proofErr w:type="gramEnd"/>
     </w:p>
     <w:p>
       <w:pPr>
@@ -6733,7 +7296,25 @@
           <w:color w:val="000000"/>
           <w:szCs w:val="24"/>
         </w:rPr>
-        <w:t>The system will illuminate a LED on the alarm panel to alert the user.</w:t>
+        <w:t xml:space="preserve">The system will illuminate </w:t>
+      </w:r>
+      <w:proofErr w:type="gramStart"/>
+      <w:r>
+        <w:rPr>
+          <w:rFonts w:ascii="Times New Roman" w:hAnsi="Times New Roman" w:cs="Times New Roman"/>
+          <w:color w:val="000000"/>
+          <w:szCs w:val="24"/>
+        </w:rPr>
+        <w:t>a LED</w:t>
+      </w:r>
+      <w:proofErr w:type="gramEnd"/>
+      <w:r>
+        <w:rPr>
+          <w:rFonts w:ascii="Times New Roman" w:hAnsi="Times New Roman" w:cs="Times New Roman"/>
+          <w:color w:val="000000"/>
+          <w:szCs w:val="24"/>
+        </w:rPr>
+        <w:t xml:space="preserve"> on the alarm panel to alert the user.</w:t>
       </w:r>
     </w:p>
     <w:p>
@@ -6791,6 +7372,14 @@
     <w:p>
       <w:pPr>
         <w:spacing w:line="240" w:lineRule="auto"/>
+        <w:rPr>
+          <w:rFonts w:ascii="Times New Roman" w:hAnsi="Times New Roman" w:cs="Times New Roman"/>
+        </w:rPr>
+      </w:pPr>
+    </w:p>
+    <w:p>
+      <w:pPr>
+        <w:spacing w:line="240" w:lineRule="auto"/>
         <w:ind w:left="2348" w:hanging="994"/>
         <w:rPr>
           <w:rFonts w:ascii="Times New Roman" w:hAnsi="Times New Roman" w:cs="Times New Roman"/>
@@ -6803,15 +7392,29 @@
           <w:rFonts w:ascii="Times New Roman" w:hAnsi="Times New Roman" w:cs="Times New Roman"/>
           <w:b/>
         </w:rPr>
-        <w:t xml:space="preserve">REQ 4.3.3.1 </w:t>
-      </w:r>
-      <w:r>
-        <w:rPr>
-          <w:rFonts w:ascii="Times New Roman" w:hAnsi="Times New Roman" w:cs="Times New Roman"/>
-          <w:color w:val="000000"/>
-          <w:szCs w:val="24"/>
-        </w:rPr>
-        <w:t>The system shall monitor internal unit temperature for the purposes of maintaining standard operation.</w:t>
+        <w:t>REQ 4.3.3.</w:t>
+      </w:r>
+      <w:r>
+        <w:rPr>
+          <w:rFonts w:ascii="Times New Roman" w:hAnsi="Times New Roman" w:cs="Times New Roman"/>
+          <w:b/>
+        </w:rPr>
+        <w:t>1</w:t>
+      </w:r>
+      <w:r>
+        <w:rPr>
+          <w:rFonts w:ascii="Times New Roman" w:hAnsi="Times New Roman" w:cs="Times New Roman"/>
+          <w:b/>
+        </w:rPr>
+        <w:t xml:space="preserve"> </w:t>
+      </w:r>
+      <w:r>
+        <w:rPr>
+          <w:rFonts w:ascii="Times New Roman" w:hAnsi="Times New Roman" w:cs="Times New Roman"/>
+          <w:color w:val="000000"/>
+          <w:szCs w:val="24"/>
+        </w:rPr>
+        <w:t>The system shall turn power on for the overheated LED on the alarm panel if temperature exceeds or is equal to 125°F for more than 1 min.</w:t>
       </w:r>
     </w:p>
     <w:p>
@@ -6829,8 +7432,6 @@
         <w:ind w:left="2348" w:hanging="994"/>
         <w:rPr>
           <w:rFonts w:ascii="Times New Roman" w:hAnsi="Times New Roman" w:cs="Times New Roman"/>
-          <w:color w:val="000000"/>
-          <w:szCs w:val="24"/>
         </w:rPr>
       </w:pPr>
       <w:r>
@@ -6838,15 +7439,29 @@
           <w:rFonts w:ascii="Times New Roman" w:hAnsi="Times New Roman" w:cs="Times New Roman"/>
           <w:b/>
         </w:rPr>
-        <w:t xml:space="preserve">REQ 4.3.3.2 </w:t>
-      </w:r>
-      <w:r>
-        <w:rPr>
-          <w:rFonts w:ascii="Times New Roman" w:hAnsi="Times New Roman" w:cs="Times New Roman"/>
-          <w:color w:val="000000"/>
-          <w:szCs w:val="24"/>
-        </w:rPr>
-        <w:t>The system shall turn power on for the overheated LED on the alarm panel if temperature exceeds or is equal to 125°F for more than 1 min.</w:t>
+        <w:t>REQ 4.3.3.</w:t>
+      </w:r>
+      <w:r>
+        <w:rPr>
+          <w:rFonts w:ascii="Times New Roman" w:hAnsi="Times New Roman" w:cs="Times New Roman"/>
+          <w:b/>
+        </w:rPr>
+        <w:t>2</w:t>
+      </w:r>
+      <w:r>
+        <w:rPr>
+          <w:rFonts w:ascii="Times New Roman" w:hAnsi="Times New Roman" w:cs="Times New Roman"/>
+          <w:b/>
+        </w:rPr>
+        <w:t xml:space="preserve"> </w:t>
+      </w:r>
+      <w:r>
+        <w:rPr>
+          <w:rFonts w:ascii="Times New Roman" w:hAnsi="Times New Roman" w:cs="Times New Roman"/>
+          <w:color w:val="000000"/>
+          <w:szCs w:val="24"/>
+        </w:rPr>
+        <w:t>The system shall send a signal to shut down if temperature exceeds or is equal to 130°F for more than 30 seconds.</w:t>
       </w:r>
     </w:p>
     <w:p>
@@ -6864,6 +7479,8 @@
         <w:ind w:left="2348" w:hanging="994"/>
         <w:rPr>
           <w:rFonts w:ascii="Times New Roman" w:hAnsi="Times New Roman" w:cs="Times New Roman"/>
+          <w:color w:val="000000"/>
+          <w:szCs w:val="24"/>
         </w:rPr>
       </w:pPr>
       <w:r>
@@ -6871,15 +7488,29 @@
           <w:rFonts w:ascii="Times New Roman" w:hAnsi="Times New Roman" w:cs="Times New Roman"/>
           <w:b/>
         </w:rPr>
-        <w:t xml:space="preserve">REQ 4.3.3.3 </w:t>
-      </w:r>
-      <w:r>
-        <w:rPr>
-          <w:rFonts w:ascii="Times New Roman" w:hAnsi="Times New Roman" w:cs="Times New Roman"/>
-          <w:color w:val="000000"/>
-          <w:szCs w:val="24"/>
-        </w:rPr>
-        <w:t>The system shall send a signal to shut down if temperature exceeds or is equal to 130°F for more than 30 seconds.</w:t>
+        <w:t>REQ 4.3.3.</w:t>
+      </w:r>
+      <w:r>
+        <w:rPr>
+          <w:rFonts w:ascii="Times New Roman" w:hAnsi="Times New Roman" w:cs="Times New Roman"/>
+          <w:b/>
+        </w:rPr>
+        <w:t>3</w:t>
+      </w:r>
+      <w:r>
+        <w:rPr>
+          <w:rFonts w:ascii="Times New Roman" w:hAnsi="Times New Roman" w:cs="Times New Roman"/>
+          <w:b/>
+        </w:rPr>
+        <w:t xml:space="preserve"> </w:t>
+      </w:r>
+      <w:r>
+        <w:rPr>
+          <w:rFonts w:ascii="Times New Roman" w:hAnsi="Times New Roman" w:cs="Times New Roman"/>
+          <w:color w:val="000000"/>
+          <w:szCs w:val="24"/>
+        </w:rPr>
+        <w:t>The system shall be able to monitor SD card status.</w:t>
       </w:r>
     </w:p>
     <w:p>
@@ -6906,15 +7537,30 @@
           <w:rFonts w:ascii="Times New Roman" w:hAnsi="Times New Roman" w:cs="Times New Roman"/>
           <w:b/>
         </w:rPr>
-        <w:t xml:space="preserve">REQ 4.3.3.4 </w:t>
-      </w:r>
-      <w:r>
-        <w:rPr>
-          <w:rFonts w:ascii="Times New Roman" w:hAnsi="Times New Roman" w:cs="Times New Roman"/>
-          <w:color w:val="000000"/>
-          <w:szCs w:val="24"/>
-        </w:rPr>
-        <w:t>The system shall be able to monitor SD card status.</w:t>
+        <w:lastRenderedPageBreak/>
+        <w:t>REQ 4.3.3.</w:t>
+      </w:r>
+      <w:r>
+        <w:rPr>
+          <w:rFonts w:ascii="Times New Roman" w:hAnsi="Times New Roman" w:cs="Times New Roman"/>
+          <w:b/>
+        </w:rPr>
+        <w:t>4</w:t>
+      </w:r>
+      <w:r>
+        <w:rPr>
+          <w:rFonts w:ascii="Times New Roman" w:hAnsi="Times New Roman" w:cs="Times New Roman"/>
+          <w:b/>
+        </w:rPr>
+        <w:t xml:space="preserve"> </w:t>
+      </w:r>
+      <w:r>
+        <w:rPr>
+          <w:rFonts w:ascii="Times New Roman" w:hAnsi="Times New Roman" w:cs="Times New Roman"/>
+          <w:color w:val="000000"/>
+          <w:szCs w:val="24"/>
+        </w:rPr>
+        <w:t>The system shall power on if no SD card is inserted and flash the “SD Card Full” and “Power” LEDs if the card is not present.</w:t>
       </w:r>
     </w:p>
     <w:p>
@@ -6941,15 +7587,29 @@
           <w:rFonts w:ascii="Times New Roman" w:hAnsi="Times New Roman" w:cs="Times New Roman"/>
           <w:b/>
         </w:rPr>
-        <w:t xml:space="preserve">REQ 4.3.3.5 </w:t>
-      </w:r>
-      <w:r>
-        <w:rPr>
-          <w:rFonts w:ascii="Times New Roman" w:hAnsi="Times New Roman" w:cs="Times New Roman"/>
-          <w:color w:val="000000"/>
-          <w:szCs w:val="24"/>
-        </w:rPr>
-        <w:t>The system shall power on if no SD card is inserted and flash the “SD Card Full” and “Power” LEDs if the card is not present.</w:t>
+        <w:t>REQ 4.3.3.</w:t>
+      </w:r>
+      <w:r>
+        <w:rPr>
+          <w:rFonts w:ascii="Times New Roman" w:hAnsi="Times New Roman" w:cs="Times New Roman"/>
+          <w:b/>
+        </w:rPr>
+        <w:t>5</w:t>
+      </w:r>
+      <w:r>
+        <w:rPr>
+          <w:rFonts w:ascii="Times New Roman" w:hAnsi="Times New Roman" w:cs="Times New Roman"/>
+          <w:b/>
+        </w:rPr>
+        <w:t xml:space="preserve"> </w:t>
+      </w:r>
+      <w:r>
+        <w:rPr>
+          <w:rFonts w:ascii="Times New Roman" w:hAnsi="Times New Roman" w:cs="Times New Roman"/>
+          <w:color w:val="000000"/>
+          <w:szCs w:val="24"/>
+        </w:rPr>
+        <w:t>If no SD card is present, the machine shall not perform the test phase.</w:t>
       </w:r>
     </w:p>
     <w:p>
@@ -6976,15 +7636,29 @@
           <w:rFonts w:ascii="Times New Roman" w:hAnsi="Times New Roman" w:cs="Times New Roman"/>
           <w:b/>
         </w:rPr>
-        <w:t xml:space="preserve">REQ 4.3.3.6 </w:t>
-      </w:r>
-      <w:r>
-        <w:rPr>
-          <w:rFonts w:ascii="Times New Roman" w:hAnsi="Times New Roman" w:cs="Times New Roman"/>
-          <w:color w:val="000000"/>
-          <w:szCs w:val="24"/>
-        </w:rPr>
-        <w:t>If no SD card is present, the machine shall not perform the test phase.</w:t>
+        <w:t>REQ 4.3.3.</w:t>
+      </w:r>
+      <w:r>
+        <w:rPr>
+          <w:rFonts w:ascii="Times New Roman" w:hAnsi="Times New Roman" w:cs="Times New Roman"/>
+          <w:b/>
+        </w:rPr>
+        <w:t>6</w:t>
+      </w:r>
+      <w:r>
+        <w:rPr>
+          <w:rFonts w:ascii="Times New Roman" w:hAnsi="Times New Roman" w:cs="Times New Roman"/>
+          <w:b/>
+        </w:rPr>
+        <w:t xml:space="preserve"> </w:t>
+      </w:r>
+      <w:r>
+        <w:rPr>
+          <w:rFonts w:ascii="Times New Roman" w:hAnsi="Times New Roman" w:cs="Times New Roman"/>
+          <w:color w:val="000000"/>
+          <w:szCs w:val="24"/>
+        </w:rPr>
+        <w:t>The system shall turn power on for the SD card full LED on the alarm panel if the SD card is 95% of max storage capacity.</w:t>
       </w:r>
     </w:p>
     <w:p>
@@ -7011,15 +7685,29 @@
           <w:rFonts w:ascii="Times New Roman" w:hAnsi="Times New Roman" w:cs="Times New Roman"/>
           <w:b/>
         </w:rPr>
-        <w:t xml:space="preserve">REQ 4.3.3.7 </w:t>
-      </w:r>
-      <w:r>
-        <w:rPr>
-          <w:rFonts w:ascii="Times New Roman" w:hAnsi="Times New Roman" w:cs="Times New Roman"/>
-          <w:color w:val="000000"/>
-          <w:szCs w:val="24"/>
-        </w:rPr>
-        <w:t>The system shall turn power on for the SD card full LED on the alarm panel if the SD card is 95% of max storage capacity.</w:t>
+        <w:t>REQ 4.3.3.</w:t>
+      </w:r>
+      <w:r>
+        <w:rPr>
+          <w:rFonts w:ascii="Times New Roman" w:hAnsi="Times New Roman" w:cs="Times New Roman"/>
+          <w:b/>
+        </w:rPr>
+        <w:t>7</w:t>
+      </w:r>
+      <w:r>
+        <w:rPr>
+          <w:rFonts w:ascii="Times New Roman" w:hAnsi="Times New Roman" w:cs="Times New Roman"/>
+          <w:b/>
+        </w:rPr>
+        <w:t xml:space="preserve"> </w:t>
+      </w:r>
+      <w:r>
+        <w:rPr>
+          <w:rFonts w:ascii="Times New Roman" w:hAnsi="Times New Roman" w:cs="Times New Roman"/>
+          <w:color w:val="000000"/>
+          <w:szCs w:val="24"/>
+        </w:rPr>
+        <w:t>The system shall record over the oldest data on the SD card if the error is not corrected.</w:t>
       </w:r>
     </w:p>
     <w:p>
@@ -7028,6 +7716,8 @@
         <w:ind w:left="2348" w:hanging="994"/>
         <w:rPr>
           <w:rFonts w:ascii="Times New Roman" w:hAnsi="Times New Roman" w:cs="Times New Roman"/>
+          <w:color w:val="000000"/>
+          <w:szCs w:val="24"/>
         </w:rPr>
       </w:pPr>
     </w:p>
@@ -7046,15 +7736,29 @@
           <w:rFonts w:ascii="Times New Roman" w:hAnsi="Times New Roman" w:cs="Times New Roman"/>
           <w:b/>
         </w:rPr>
-        <w:t xml:space="preserve">REQ 4.3.3.8 </w:t>
-      </w:r>
-      <w:r>
-        <w:rPr>
-          <w:rFonts w:ascii="Times New Roman" w:hAnsi="Times New Roman" w:cs="Times New Roman"/>
-          <w:color w:val="000000"/>
-          <w:szCs w:val="24"/>
-        </w:rPr>
-        <w:t>The system shall record over the oldest data on the SD card if the error is not corrected.</w:t>
+        <w:t>REQ 4.3.3.</w:t>
+      </w:r>
+      <w:r>
+        <w:rPr>
+          <w:rFonts w:ascii="Times New Roman" w:hAnsi="Times New Roman" w:cs="Times New Roman"/>
+          <w:b/>
+        </w:rPr>
+        <w:t>8</w:t>
+      </w:r>
+      <w:r>
+        <w:rPr>
+          <w:rFonts w:ascii="Times New Roman" w:hAnsi="Times New Roman" w:cs="Times New Roman"/>
+          <w:b/>
+        </w:rPr>
+        <w:t xml:space="preserve"> </w:t>
+      </w:r>
+      <w:r>
+        <w:rPr>
+          <w:rFonts w:ascii="Times New Roman" w:hAnsi="Times New Roman" w:cs="Times New Roman"/>
+          <w:color w:val="000000"/>
+          <w:szCs w:val="24"/>
+        </w:rPr>
+        <w:t>The system shall be able to monitor battery voltage.</w:t>
       </w:r>
     </w:p>
     <w:p>
@@ -7063,8 +7767,6 @@
         <w:ind w:left="2348" w:hanging="994"/>
         <w:rPr>
           <w:rFonts w:ascii="Times New Roman" w:hAnsi="Times New Roman" w:cs="Times New Roman"/>
-          <w:color w:val="000000"/>
-          <w:szCs w:val="24"/>
         </w:rPr>
       </w:pPr>
     </w:p>
@@ -7083,15 +7785,29 @@
           <w:rFonts w:ascii="Times New Roman" w:hAnsi="Times New Roman" w:cs="Times New Roman"/>
           <w:b/>
         </w:rPr>
-        <w:t xml:space="preserve">REQ 4.3.3.9 </w:t>
-      </w:r>
-      <w:r>
-        <w:rPr>
-          <w:rFonts w:ascii="Times New Roman" w:hAnsi="Times New Roman" w:cs="Times New Roman"/>
-          <w:color w:val="000000"/>
-          <w:szCs w:val="24"/>
-        </w:rPr>
-        <w:t>The system shall be able to monitor battery voltage.</w:t>
+        <w:t>REQ 4.3.3.</w:t>
+      </w:r>
+      <w:r>
+        <w:rPr>
+          <w:rFonts w:ascii="Times New Roman" w:hAnsi="Times New Roman" w:cs="Times New Roman"/>
+          <w:b/>
+        </w:rPr>
+        <w:t>9</w:t>
+      </w:r>
+      <w:r>
+        <w:rPr>
+          <w:rFonts w:ascii="Times New Roman" w:hAnsi="Times New Roman" w:cs="Times New Roman"/>
+          <w:b/>
+        </w:rPr>
+        <w:t xml:space="preserve"> </w:t>
+      </w:r>
+      <w:r>
+        <w:rPr>
+          <w:rFonts w:ascii="Times New Roman" w:hAnsi="Times New Roman" w:cs="Times New Roman"/>
+          <w:color w:val="000000"/>
+          <w:szCs w:val="24"/>
+        </w:rPr>
+        <w:t>The system shall turn power on for the low battery LED on the alarm panel if the battery voltage drops to or below 10.5V</w:t>
       </w:r>
     </w:p>
     <w:p>
@@ -7118,50 +7834,46 @@
           <w:rFonts w:ascii="Times New Roman" w:hAnsi="Times New Roman" w:cs="Times New Roman"/>
           <w:b/>
         </w:rPr>
-        <w:t xml:space="preserve">REQ 4.3.3.10 </w:t>
-      </w:r>
-      <w:r>
-        <w:rPr>
-          <w:rFonts w:ascii="Times New Roman" w:hAnsi="Times New Roman" w:cs="Times New Roman"/>
-          <w:color w:val="000000"/>
-          <w:szCs w:val="24"/>
-        </w:rPr>
-        <w:t>The system shall turn power on for the low battery LED on the alarm panel if the battery voltage drops to or below 10.5V</w:t>
-      </w:r>
-    </w:p>
-    <w:p>
-      <w:pPr>
-        <w:spacing w:line="240" w:lineRule="auto"/>
-        <w:ind w:left="2348" w:hanging="994"/>
-        <w:rPr>
-          <w:rFonts w:ascii="Times New Roman" w:hAnsi="Times New Roman" w:cs="Times New Roman"/>
-        </w:rPr>
-      </w:pPr>
-    </w:p>
-    <w:p>
-      <w:pPr>
-        <w:spacing w:line="240" w:lineRule="auto"/>
-        <w:ind w:left="2348" w:hanging="994"/>
-        <w:rPr>
-          <w:rFonts w:ascii="Times New Roman" w:hAnsi="Times New Roman" w:cs="Times New Roman"/>
-          <w:color w:val="000000"/>
-          <w:szCs w:val="24"/>
-        </w:rPr>
-      </w:pPr>
+        <w:t xml:space="preserve">REQ </w:t>
+      </w:r>
+      <w:proofErr w:type="gramStart"/>
       <w:r>
         <w:rPr>
           <w:rFonts w:ascii="Times New Roman" w:hAnsi="Times New Roman" w:cs="Times New Roman"/>
           <w:b/>
         </w:rPr>
-        <w:t xml:space="preserve">REQ 4.3.3.11 </w:t>
-      </w:r>
-      <w:r>
-        <w:rPr>
-          <w:rFonts w:ascii="Times New Roman" w:hAnsi="Times New Roman" w:cs="Times New Roman"/>
-          <w:color w:val="000000"/>
-          <w:szCs w:val="24"/>
-        </w:rPr>
-        <w:t xml:space="preserve"> The system shall turn off the system if battery voltage is below 10V for greater than 1 min.</w:t>
+        <w:t>4.3.3.1</w:t>
+      </w:r>
+      <w:r>
+        <w:rPr>
+          <w:rFonts w:ascii="Times New Roman" w:hAnsi="Times New Roman" w:cs="Times New Roman"/>
+          <w:b/>
+        </w:rPr>
+        <w:t>0</w:t>
+      </w:r>
+      <w:r>
+        <w:rPr>
+          <w:rFonts w:ascii="Times New Roman" w:hAnsi="Times New Roman" w:cs="Times New Roman"/>
+          <w:b/>
+        </w:rPr>
+        <w:t xml:space="preserve"> </w:t>
+      </w:r>
+      <w:r>
+        <w:rPr>
+          <w:rFonts w:ascii="Times New Roman" w:hAnsi="Times New Roman" w:cs="Times New Roman"/>
+          <w:color w:val="000000"/>
+          <w:szCs w:val="24"/>
+        </w:rPr>
+        <w:t xml:space="preserve"> The</w:t>
+      </w:r>
+      <w:proofErr w:type="gramEnd"/>
+      <w:r>
+        <w:rPr>
+          <w:rFonts w:ascii="Times New Roman" w:hAnsi="Times New Roman" w:cs="Times New Roman"/>
+          <w:color w:val="000000"/>
+          <w:szCs w:val="24"/>
+        </w:rPr>
+        <w:t xml:space="preserve"> system shall turn off the system if battery voltage is below 10V for greater than 1 min.</w:t>
       </w:r>
       <w:r>
         <w:rPr>
@@ -7246,7 +7958,25 @@
           <w:color w:val="000000"/>
           <w:szCs w:val="24"/>
         </w:rPr>
-        <w:t>The programs used to process the data retrieved from the PUD unit SD card. Making the raw data useful and displaying it in a useful format for analysis.</w:t>
+        <w:t xml:space="preserve">The programs </w:t>
+      </w:r>
+      <w:proofErr w:type="gramStart"/>
+      <w:r>
+        <w:rPr>
+          <w:rFonts w:ascii="Times New Roman" w:hAnsi="Times New Roman" w:cs="Times New Roman"/>
+          <w:color w:val="000000"/>
+          <w:szCs w:val="24"/>
+        </w:rPr>
+        <w:t>used</w:t>
+      </w:r>
+      <w:proofErr w:type="gramEnd"/>
+      <w:r>
+        <w:rPr>
+          <w:rFonts w:ascii="Times New Roman" w:hAnsi="Times New Roman" w:cs="Times New Roman"/>
+          <w:color w:val="000000"/>
+          <w:szCs w:val="24"/>
+        </w:rPr>
+        <w:t xml:space="preserve"> to process the data retrieved from the PUD unit SD card. Making the raw data useful and displaying it in a useful format for analysis.</w:t>
       </w:r>
     </w:p>
     <w:p>
@@ -7308,8 +8038,20 @@
           <w:color w:val="000000"/>
           <w:szCs w:val="24"/>
         </w:rPr>
-        <w:t>Sd card is placed in laptop used for processing and analyzed using Matlab</w:t>
-      </w:r>
+        <w:t xml:space="preserve">Sd card is placed in laptop used for processing and analyzed using </w:t>
+      </w:r>
+      <w:proofErr w:type="spellStart"/>
+      <w:proofErr w:type="gramStart"/>
+      <w:r>
+        <w:rPr>
+          <w:rFonts w:ascii="Times New Roman" w:hAnsi="Times New Roman" w:cs="Times New Roman"/>
+          <w:color w:val="000000"/>
+          <w:szCs w:val="24"/>
+        </w:rPr>
+        <w:t>Matlab</w:t>
+      </w:r>
+      <w:proofErr w:type="spellEnd"/>
+      <w:proofErr w:type="gramEnd"/>
     </w:p>
     <w:p>
       <w:pPr>
@@ -7391,8 +8133,18 @@
           <w:color w:val="000000"/>
           <w:szCs w:val="24"/>
         </w:rPr>
-        <w:t xml:space="preserve"> SD Card slot shall be protected by an external cover that requires external action to open</w:t>
-      </w:r>
+        <w:t xml:space="preserve"> SD Card slot shall be protected by an external cover that requires external action to </w:t>
+      </w:r>
+      <w:proofErr w:type="gramStart"/>
+      <w:r>
+        <w:rPr>
+          <w:rFonts w:ascii="Times New Roman" w:hAnsi="Times New Roman" w:cs="Times New Roman"/>
+          <w:color w:val="000000"/>
+          <w:szCs w:val="24"/>
+        </w:rPr>
+        <w:t>open</w:t>
+      </w:r>
+      <w:proofErr w:type="gramEnd"/>
     </w:p>
     <w:p>
       <w:pPr>
@@ -7420,8 +8172,18 @@
           <w:color w:val="000000"/>
           <w:szCs w:val="24"/>
         </w:rPr>
-        <w:t xml:space="preserve"> SD Card shall contain a locking latch mechanism</w:t>
-      </w:r>
+        <w:t xml:space="preserve"> SD Card shall contain a locking latch </w:t>
+      </w:r>
+      <w:proofErr w:type="gramStart"/>
+      <w:r>
+        <w:rPr>
+          <w:rFonts w:ascii="Times New Roman" w:hAnsi="Times New Roman" w:cs="Times New Roman"/>
+          <w:color w:val="000000"/>
+          <w:szCs w:val="24"/>
+        </w:rPr>
+        <w:t>mechanism</w:t>
+      </w:r>
+      <w:proofErr w:type="gramEnd"/>
     </w:p>
     <w:p>
       <w:pPr>
@@ -7449,8 +8211,18 @@
           <w:color w:val="000000"/>
           <w:szCs w:val="24"/>
         </w:rPr>
-        <w:t xml:space="preserve"> SD Card slot shall present an alignment guide to ensure proper insertion</w:t>
-      </w:r>
+        <w:t xml:space="preserve"> SD Card slot shall present an alignment guide to ensure proper </w:t>
+      </w:r>
+      <w:proofErr w:type="gramStart"/>
+      <w:r>
+        <w:rPr>
+          <w:rFonts w:ascii="Times New Roman" w:hAnsi="Times New Roman" w:cs="Times New Roman"/>
+          <w:color w:val="000000"/>
+          <w:szCs w:val="24"/>
+        </w:rPr>
+        <w:t>insertion</w:t>
+      </w:r>
+      <w:proofErr w:type="gramEnd"/>
     </w:p>
     <w:p>
       <w:pPr>
@@ -7527,6 +8299,7 @@
         <w:rPr>
           <w:rFonts w:ascii="Times New Roman" w:hAnsi="Times New Roman" w:cs="Times New Roman"/>
         </w:rPr>
+        <w:lastRenderedPageBreak/>
         <w:t>Performance Requirements</w:t>
       </w:r>
     </w:p>
@@ -7545,8 +8318,18 @@
           <w:color w:val="000000"/>
           <w:szCs w:val="24"/>
         </w:rPr>
-        <w:t>The system shall operate for 48 to 72 hours without recharging the internal battery</w:t>
-      </w:r>
+        <w:t xml:space="preserve">The system shall operate for 48 to 72 hours without recharging the internal </w:t>
+      </w:r>
+      <w:proofErr w:type="gramStart"/>
+      <w:r>
+        <w:rPr>
+          <w:rFonts w:ascii="Times New Roman" w:hAnsi="Times New Roman" w:cs="Times New Roman"/>
+          <w:color w:val="000000"/>
+          <w:szCs w:val="24"/>
+        </w:rPr>
+        <w:t>battery</w:t>
+      </w:r>
+      <w:proofErr w:type="gramEnd"/>
     </w:p>
     <w:p>
       <w:pPr>
@@ -7763,8 +8546,17 @@
           <w:rFonts w:ascii="Times New Roman" w:hAnsi="Times New Roman" w:cs="Times New Roman"/>
           <w:b w:val="0"/>
         </w:rPr>
-        <w:t>All system components shall be tested prior to installation</w:t>
-      </w:r>
+        <w:t xml:space="preserve">All system components shall be tested prior to </w:t>
+      </w:r>
+      <w:proofErr w:type="gramStart"/>
+      <w:r>
+        <w:rPr>
+          <w:rFonts w:ascii="Times New Roman" w:hAnsi="Times New Roman" w:cs="Times New Roman"/>
+          <w:b w:val="0"/>
+        </w:rPr>
+        <w:t>installation</w:t>
+      </w:r>
+      <w:proofErr w:type="gramEnd"/>
     </w:p>
     <w:p>
       <w:pPr>
@@ -7778,7 +8570,23 @@
           <w:rFonts w:ascii="Times New Roman" w:hAnsi="Times New Roman" w:cs="Times New Roman"/>
           <w:b w:val="0"/>
         </w:rPr>
-        <w:t>The system when fully constructed shall be tested using a test plan.</w:t>
+        <w:t xml:space="preserve">The </w:t>
+      </w:r>
+      <w:proofErr w:type="gramStart"/>
+      <w:r>
+        <w:rPr>
+          <w:rFonts w:ascii="Times New Roman" w:hAnsi="Times New Roman" w:cs="Times New Roman"/>
+          <w:b w:val="0"/>
+        </w:rPr>
+        <w:t>system</w:t>
+      </w:r>
+      <w:proofErr w:type="gramEnd"/>
+      <w:r>
+        <w:rPr>
+          <w:rFonts w:ascii="Times New Roman" w:hAnsi="Times New Roman" w:cs="Times New Roman"/>
+          <w:b w:val="0"/>
+        </w:rPr>
+        <w:t xml:space="preserve"> when fully constructed shall be tested using a test plan.</w:t>
       </w:r>
     </w:p>
     <w:p>
@@ -7889,26 +8697,47 @@
           <w:sz w:val="24"/>
           <w:szCs w:val="24"/>
         </w:rPr>
-        <w:t>The case shall be able to withstand a fall from 3 ft and protect the contents of the case</w:t>
-      </w:r>
-    </w:p>
-    <w:p>
-      <w:pPr>
-        <w:spacing w:line="240" w:lineRule="auto"/>
-        <w:rPr>
-          <w:rFonts w:ascii="Times New Roman" w:hAnsi="Times New Roman" w:cs="Times New Roman"/>
-          <w:color w:val="000000"/>
-          <w:szCs w:val="24"/>
-        </w:rPr>
-      </w:pPr>
-      <w:r>
-        <w:rPr>
-          <w:rFonts w:ascii="Times New Roman" w:hAnsi="Times New Roman" w:cs="Times New Roman"/>
-          <w:color w:val="000000"/>
-          <w:szCs w:val="24"/>
-        </w:rPr>
-        <w:t>The case shall be water resistant and be able to protect the contents from water penetration from rain</w:t>
-      </w:r>
+        <w:t xml:space="preserve">The case shall be able to withstand a fall from 3 ft and protect the contents of the </w:t>
+      </w:r>
+      <w:proofErr w:type="gramStart"/>
+      <w:r>
+        <w:rPr>
+          <w:rFonts w:ascii="Times New Roman" w:hAnsi="Times New Roman" w:cs="Times New Roman"/>
+          <w:b w:val="0"/>
+          <w:sz w:val="24"/>
+          <w:szCs w:val="24"/>
+        </w:rPr>
+        <w:t>case</w:t>
+      </w:r>
+      <w:proofErr w:type="gramEnd"/>
+    </w:p>
+    <w:p>
+      <w:pPr>
+        <w:spacing w:line="240" w:lineRule="auto"/>
+        <w:rPr>
+          <w:rFonts w:ascii="Times New Roman" w:hAnsi="Times New Roman" w:cs="Times New Roman"/>
+          <w:color w:val="000000"/>
+          <w:szCs w:val="24"/>
+        </w:rPr>
+      </w:pPr>
+      <w:r>
+        <w:rPr>
+          <w:rFonts w:ascii="Times New Roman" w:hAnsi="Times New Roman" w:cs="Times New Roman"/>
+          <w:color w:val="000000"/>
+          <w:szCs w:val="24"/>
+        </w:rPr>
+        <w:t xml:space="preserve">The case shall be water resistant and be able to protect the contents from water penetration from </w:t>
+      </w:r>
+      <w:proofErr w:type="gramStart"/>
+      <w:r>
+        <w:rPr>
+          <w:rFonts w:ascii="Times New Roman" w:hAnsi="Times New Roman" w:cs="Times New Roman"/>
+          <w:color w:val="000000"/>
+          <w:szCs w:val="24"/>
+        </w:rPr>
+        <w:t>rain</w:t>
+      </w:r>
+      <w:proofErr w:type="gramEnd"/>
     </w:p>
     <w:p>
       <w:pPr>
@@ -9216,8 +10045,45 @@
           <w:color w:val="000000"/>
           <w:szCs w:val="24"/>
         </w:rPr>
-        <w:t xml:space="preserve">“021706.3TXP Littelfuse Inc. | Circuit Protection | DigiKey.” </w:t>
-      </w:r>
+        <w:t xml:space="preserve">“021706.3TXP </w:t>
+      </w:r>
+      <w:proofErr w:type="spellStart"/>
+      <w:r>
+        <w:rPr>
+          <w:rFonts w:ascii="Times New Roman" w:hAnsi="Times New Roman" w:cs="Times New Roman"/>
+          <w:color w:val="000000"/>
+          <w:szCs w:val="24"/>
+        </w:rPr>
+        <w:t>Littelfuse</w:t>
+      </w:r>
+      <w:proofErr w:type="spellEnd"/>
+      <w:r>
+        <w:rPr>
+          <w:rFonts w:ascii="Times New Roman" w:hAnsi="Times New Roman" w:cs="Times New Roman"/>
+          <w:color w:val="000000"/>
+          <w:szCs w:val="24"/>
+        </w:rPr>
+        <w:t xml:space="preserve"> Inc. | Circuit Protection | </w:t>
+      </w:r>
+      <w:proofErr w:type="spellStart"/>
+      <w:r>
+        <w:rPr>
+          <w:rFonts w:ascii="Times New Roman" w:hAnsi="Times New Roman" w:cs="Times New Roman"/>
+          <w:color w:val="000000"/>
+          <w:szCs w:val="24"/>
+        </w:rPr>
+        <w:t>DigiKey</w:t>
+      </w:r>
+      <w:proofErr w:type="spellEnd"/>
+      <w:r>
+        <w:rPr>
+          <w:rFonts w:ascii="Times New Roman" w:hAnsi="Times New Roman" w:cs="Times New Roman"/>
+          <w:color w:val="000000"/>
+          <w:szCs w:val="24"/>
+        </w:rPr>
+        <w:t xml:space="preserve">.” </w:t>
+      </w:r>
+      <w:proofErr w:type="spellStart"/>
       <w:r>
         <w:rPr>
           <w:rFonts w:ascii="Times New Roman" w:hAnsi="Times New Roman" w:cs="Times New Roman"/>
@@ -9227,6 +10093,7 @@
         </w:rPr>
         <w:t>DigiKey</w:t>
       </w:r>
+      <w:proofErr w:type="spellEnd"/>
       <w:r>
         <w:rPr>
           <w:rFonts w:ascii="Times New Roman" w:hAnsi="Times New Roman" w:cs="Times New Roman"/>
@@ -9256,8 +10123,45 @@
           <w:color w:val="000000"/>
           <w:szCs w:val="24"/>
         </w:rPr>
-        <w:t xml:space="preserve">“05200005ZXGY Littelfuse Inc. | Circuit Protection | DigiKey.” </w:t>
-      </w:r>
+        <w:t xml:space="preserve">“05200005ZXGY </w:t>
+      </w:r>
+      <w:proofErr w:type="spellStart"/>
+      <w:r>
+        <w:rPr>
+          <w:rFonts w:ascii="Times New Roman" w:hAnsi="Times New Roman" w:cs="Times New Roman"/>
+          <w:color w:val="000000"/>
+          <w:szCs w:val="24"/>
+        </w:rPr>
+        <w:t>Littelfuse</w:t>
+      </w:r>
+      <w:proofErr w:type="spellEnd"/>
+      <w:r>
+        <w:rPr>
+          <w:rFonts w:ascii="Times New Roman" w:hAnsi="Times New Roman" w:cs="Times New Roman"/>
+          <w:color w:val="000000"/>
+          <w:szCs w:val="24"/>
+        </w:rPr>
+        <w:t xml:space="preserve"> Inc. | Circuit Protection | </w:t>
+      </w:r>
+      <w:proofErr w:type="spellStart"/>
+      <w:r>
+        <w:rPr>
+          <w:rFonts w:ascii="Times New Roman" w:hAnsi="Times New Roman" w:cs="Times New Roman"/>
+          <w:color w:val="000000"/>
+          <w:szCs w:val="24"/>
+        </w:rPr>
+        <w:t>DigiKey</w:t>
+      </w:r>
+      <w:proofErr w:type="spellEnd"/>
+      <w:r>
+        <w:rPr>
+          <w:rFonts w:ascii="Times New Roman" w:hAnsi="Times New Roman" w:cs="Times New Roman"/>
+          <w:color w:val="000000"/>
+          <w:szCs w:val="24"/>
+        </w:rPr>
+        <w:t xml:space="preserve">.” </w:t>
+      </w:r>
+      <w:proofErr w:type="spellStart"/>
       <w:r>
         <w:rPr>
           <w:rFonts w:ascii="Times New Roman" w:hAnsi="Times New Roman" w:cs="Times New Roman"/>
@@ -9267,6 +10171,7 @@
         </w:rPr>
         <w:t>DigiKey</w:t>
       </w:r>
+      <w:proofErr w:type="spellEnd"/>
       <w:r>
         <w:rPr>
           <w:rFonts w:ascii="Times New Roman" w:hAnsi="Times New Roman" w:cs="Times New Roman"/>
@@ -9296,8 +10201,27 @@
           <w:color w:val="000000"/>
           <w:szCs w:val="24"/>
         </w:rPr>
-        <w:t xml:space="preserve">“0ADKC5000-Be Bel Fuse Inc. | Circuit Protection | Digikey.” </w:t>
-      </w:r>
+        <w:t xml:space="preserve">“0ADKC5000-Be Bel Fuse Inc. | Circuit Protection | </w:t>
+      </w:r>
+      <w:proofErr w:type="spellStart"/>
+      <w:r>
+        <w:rPr>
+          <w:rFonts w:ascii="Times New Roman" w:hAnsi="Times New Roman" w:cs="Times New Roman"/>
+          <w:color w:val="000000"/>
+          <w:szCs w:val="24"/>
+        </w:rPr>
+        <w:t>Digikey</w:t>
+      </w:r>
+      <w:proofErr w:type="spellEnd"/>
+      <w:r>
+        <w:rPr>
+          <w:rFonts w:ascii="Times New Roman" w:hAnsi="Times New Roman" w:cs="Times New Roman"/>
+          <w:color w:val="000000"/>
+          <w:szCs w:val="24"/>
+        </w:rPr>
+        <w:t xml:space="preserve">.” </w:t>
+      </w:r>
+      <w:proofErr w:type="spellStart"/>
       <w:r>
         <w:rPr>
           <w:rFonts w:ascii="Times New Roman" w:hAnsi="Times New Roman" w:cs="Times New Roman"/>
@@ -9307,6 +10231,7 @@
         </w:rPr>
         <w:t>DigiKey</w:t>
       </w:r>
+      <w:proofErr w:type="spellEnd"/>
       <w:r>
         <w:rPr>
           <w:rFonts w:ascii="Times New Roman" w:hAnsi="Times New Roman" w:cs="Times New Roman"/>
@@ -9426,8 +10351,27 @@
           <w:color w:val="000000"/>
           <w:szCs w:val="24"/>
         </w:rPr>
-        <w:t xml:space="preserve">“2-1546306-1 TE Connectivity AMP Connectors - DigiKey Electronics.” </w:t>
-      </w:r>
+        <w:t xml:space="preserve">“2-1546306-1 TE Connectivity AMP Connectors - </w:t>
+      </w:r>
+      <w:proofErr w:type="spellStart"/>
+      <w:r>
+        <w:rPr>
+          <w:rFonts w:ascii="Times New Roman" w:hAnsi="Times New Roman" w:cs="Times New Roman"/>
+          <w:color w:val="000000"/>
+          <w:szCs w:val="24"/>
+        </w:rPr>
+        <w:t>DigiKey</w:t>
+      </w:r>
+      <w:proofErr w:type="spellEnd"/>
+      <w:r>
+        <w:rPr>
+          <w:rFonts w:ascii="Times New Roman" w:hAnsi="Times New Roman" w:cs="Times New Roman"/>
+          <w:color w:val="000000"/>
+          <w:szCs w:val="24"/>
+        </w:rPr>
+        <w:t xml:space="preserve"> Electronics.” </w:t>
+      </w:r>
+      <w:proofErr w:type="spellStart"/>
       <w:r>
         <w:rPr>
           <w:rFonts w:ascii="Times New Roman" w:hAnsi="Times New Roman" w:cs="Times New Roman"/>
@@ -9437,6 +10381,7 @@
         </w:rPr>
         <w:t>DigiKey</w:t>
       </w:r>
+      <w:proofErr w:type="spellEnd"/>
       <w:r>
         <w:rPr>
           <w:rFonts w:ascii="Times New Roman" w:hAnsi="Times New Roman" w:cs="Times New Roman"/>
@@ -9515,8 +10460,45 @@
           <w:color w:val="000000"/>
           <w:szCs w:val="24"/>
         </w:rPr>
-        <w:t xml:space="preserve">“577002B00000G Aavid, Thermal Division of Boyd Corporation - Digikey.” </w:t>
-      </w:r>
+        <w:t xml:space="preserve">“577002B00000G </w:t>
+      </w:r>
+      <w:proofErr w:type="spellStart"/>
+      <w:r>
+        <w:rPr>
+          <w:rFonts w:ascii="Times New Roman" w:hAnsi="Times New Roman" w:cs="Times New Roman"/>
+          <w:color w:val="000000"/>
+          <w:szCs w:val="24"/>
+        </w:rPr>
+        <w:t>Aavid</w:t>
+      </w:r>
+      <w:proofErr w:type="spellEnd"/>
+      <w:r>
+        <w:rPr>
+          <w:rFonts w:ascii="Times New Roman" w:hAnsi="Times New Roman" w:cs="Times New Roman"/>
+          <w:color w:val="000000"/>
+          <w:szCs w:val="24"/>
+        </w:rPr>
+        <w:t xml:space="preserve">, Thermal Division of Boyd Corporation - </w:t>
+      </w:r>
+      <w:proofErr w:type="spellStart"/>
+      <w:r>
+        <w:rPr>
+          <w:rFonts w:ascii="Times New Roman" w:hAnsi="Times New Roman" w:cs="Times New Roman"/>
+          <w:color w:val="000000"/>
+          <w:szCs w:val="24"/>
+        </w:rPr>
+        <w:t>Digikey</w:t>
+      </w:r>
+      <w:proofErr w:type="spellEnd"/>
+      <w:r>
+        <w:rPr>
+          <w:rFonts w:ascii="Times New Roman" w:hAnsi="Times New Roman" w:cs="Times New Roman"/>
+          <w:color w:val="000000"/>
+          <w:szCs w:val="24"/>
+        </w:rPr>
+        <w:t xml:space="preserve">.” </w:t>
+      </w:r>
+      <w:proofErr w:type="spellStart"/>
       <w:r>
         <w:rPr>
           <w:rFonts w:ascii="Times New Roman" w:hAnsi="Times New Roman" w:cs="Times New Roman"/>
@@ -9526,6 +10508,7 @@
         </w:rPr>
         <w:t>DigiKey</w:t>
       </w:r>
+      <w:proofErr w:type="spellEnd"/>
       <w:r>
         <w:rPr>
           <w:rFonts w:ascii="Times New Roman" w:hAnsi="Times New Roman" w:cs="Times New Roman"/>
@@ -9655,8 +10638,27 @@
           <w:color w:val="000000"/>
           <w:szCs w:val="24"/>
         </w:rPr>
-        <w:t xml:space="preserve">“Als30a332np500 Kemet | Capacitors | Digikey - Digi-Key Electronics.” </w:t>
-      </w:r>
+        <w:t xml:space="preserve">“Als30a332np500 Kemet | Capacitors | </w:t>
+      </w:r>
+      <w:proofErr w:type="spellStart"/>
+      <w:r>
+        <w:rPr>
+          <w:rFonts w:ascii="Times New Roman" w:hAnsi="Times New Roman" w:cs="Times New Roman"/>
+          <w:color w:val="000000"/>
+          <w:szCs w:val="24"/>
+        </w:rPr>
+        <w:t>Digikey</w:t>
+      </w:r>
+      <w:proofErr w:type="spellEnd"/>
+      <w:r>
+        <w:rPr>
+          <w:rFonts w:ascii="Times New Roman" w:hAnsi="Times New Roman" w:cs="Times New Roman"/>
+          <w:color w:val="000000"/>
+          <w:szCs w:val="24"/>
+        </w:rPr>
+        <w:t xml:space="preserve"> - Digi-Key Electronics.” </w:t>
+      </w:r>
+      <w:proofErr w:type="spellStart"/>
       <w:r>
         <w:rPr>
           <w:rFonts w:ascii="Times New Roman" w:hAnsi="Times New Roman" w:cs="Times New Roman"/>
@@ -9666,6 +10668,7 @@
         </w:rPr>
         <w:t>Digikey</w:t>
       </w:r>
+      <w:proofErr w:type="spellEnd"/>
       <w:r>
         <w:rPr>
           <w:rFonts w:ascii="Times New Roman" w:hAnsi="Times New Roman" w:cs="Times New Roman"/>
@@ -9735,7 +10738,25 @@
           <w:color w:val="000000"/>
           <w:szCs w:val="24"/>
         </w:rPr>
-        <w:t xml:space="preserve">“Amazon.Com: Tsa Approved Luggage Locks, Travel Locks Which Also Work ...” </w:t>
+        <w:t xml:space="preserve">“Amazon.Com: </w:t>
+      </w:r>
+      <w:proofErr w:type="spellStart"/>
+      <w:r>
+        <w:rPr>
+          <w:rFonts w:ascii="Times New Roman" w:hAnsi="Times New Roman" w:cs="Times New Roman"/>
+          <w:color w:val="000000"/>
+          <w:szCs w:val="24"/>
+        </w:rPr>
+        <w:t>Tsa</w:t>
+      </w:r>
+      <w:proofErr w:type="spellEnd"/>
+      <w:r>
+        <w:rPr>
+          <w:rFonts w:ascii="Times New Roman" w:hAnsi="Times New Roman" w:cs="Times New Roman"/>
+          <w:color w:val="000000"/>
+          <w:szCs w:val="24"/>
+        </w:rPr>
+        <w:t xml:space="preserve"> Approved Luggage Locks, Travel Locks Which Also Work ...” </w:t>
       </w:r>
       <w:r>
         <w:rPr>
@@ -9895,8 +10916,27 @@
           <w:color w:val="000000"/>
           <w:szCs w:val="24"/>
         </w:rPr>
-        <w:t xml:space="preserve">“ASEV30-B Altran Magnetics, LLC | Relays | Digikey.” </w:t>
-      </w:r>
+        <w:t xml:space="preserve">“ASEV30-B Altran Magnetics, LLC | Relays | </w:t>
+      </w:r>
+      <w:proofErr w:type="spellStart"/>
+      <w:r>
+        <w:rPr>
+          <w:rFonts w:ascii="Times New Roman" w:hAnsi="Times New Roman" w:cs="Times New Roman"/>
+          <w:color w:val="000000"/>
+          <w:szCs w:val="24"/>
+        </w:rPr>
+        <w:t>Digikey</w:t>
+      </w:r>
+      <w:proofErr w:type="spellEnd"/>
+      <w:r>
+        <w:rPr>
+          <w:rFonts w:ascii="Times New Roman" w:hAnsi="Times New Roman" w:cs="Times New Roman"/>
+          <w:color w:val="000000"/>
+          <w:szCs w:val="24"/>
+        </w:rPr>
+        <w:t xml:space="preserve">.” </w:t>
+      </w:r>
+      <w:proofErr w:type="spellStart"/>
       <w:r>
         <w:rPr>
           <w:rFonts w:ascii="Times New Roman" w:hAnsi="Times New Roman" w:cs="Times New Roman"/>
@@ -9906,6 +10946,7 @@
         </w:rPr>
         <w:t>DigiKey</w:t>
       </w:r>
+      <w:proofErr w:type="spellEnd"/>
       <w:r>
         <w:rPr>
           <w:rFonts w:ascii="Times New Roman" w:hAnsi="Times New Roman" w:cs="Times New Roman"/>
@@ -9944,8 +10985,45 @@
           <w:color w:val="000000"/>
           <w:szCs w:val="24"/>
         </w:rPr>
-        <w:t xml:space="preserve">“C503C-Wan-CCADB232 Creeled, Inc. | Optoelectronics | DigiKey.” </w:t>
-      </w:r>
+        <w:t xml:space="preserve">“C503C-Wan-CCADB232 </w:t>
+      </w:r>
+      <w:proofErr w:type="spellStart"/>
+      <w:r>
+        <w:rPr>
+          <w:rFonts w:ascii="Times New Roman" w:hAnsi="Times New Roman" w:cs="Times New Roman"/>
+          <w:color w:val="000000"/>
+          <w:szCs w:val="24"/>
+        </w:rPr>
+        <w:t>Creeled</w:t>
+      </w:r>
+      <w:proofErr w:type="spellEnd"/>
+      <w:r>
+        <w:rPr>
+          <w:rFonts w:ascii="Times New Roman" w:hAnsi="Times New Roman" w:cs="Times New Roman"/>
+          <w:color w:val="000000"/>
+          <w:szCs w:val="24"/>
+        </w:rPr>
+        <w:t xml:space="preserve">, Inc. | Optoelectronics | </w:t>
+      </w:r>
+      <w:proofErr w:type="spellStart"/>
+      <w:r>
+        <w:rPr>
+          <w:rFonts w:ascii="Times New Roman" w:hAnsi="Times New Roman" w:cs="Times New Roman"/>
+          <w:color w:val="000000"/>
+          <w:szCs w:val="24"/>
+        </w:rPr>
+        <w:t>DigiKey</w:t>
+      </w:r>
+      <w:proofErr w:type="spellEnd"/>
+      <w:r>
+        <w:rPr>
+          <w:rFonts w:ascii="Times New Roman" w:hAnsi="Times New Roman" w:cs="Times New Roman"/>
+          <w:color w:val="000000"/>
+          <w:szCs w:val="24"/>
+        </w:rPr>
+        <w:t xml:space="preserve">.” </w:t>
+      </w:r>
+      <w:proofErr w:type="spellStart"/>
       <w:r>
         <w:rPr>
           <w:rFonts w:ascii="Times New Roman" w:hAnsi="Times New Roman" w:cs="Times New Roman"/>
@@ -9955,6 +11033,7 @@
         </w:rPr>
         <w:t>DigiKey</w:t>
       </w:r>
+      <w:proofErr w:type="spellEnd"/>
       <w:r>
         <w:rPr>
           <w:rFonts w:ascii="Times New Roman" w:hAnsi="Times New Roman" w:cs="Times New Roman"/>
@@ -9984,8 +11063,27 @@
           <w:color w:val="000000"/>
           <w:szCs w:val="24"/>
         </w:rPr>
-        <w:t xml:space="preserve">“CF12JT390R Stackpole Electronics Inc | Resistors | Digikey.” </w:t>
-      </w:r>
+        <w:t xml:space="preserve">“CF12JT390R Stackpole Electronics Inc | Resistors | </w:t>
+      </w:r>
+      <w:proofErr w:type="spellStart"/>
+      <w:r>
+        <w:rPr>
+          <w:rFonts w:ascii="Times New Roman" w:hAnsi="Times New Roman" w:cs="Times New Roman"/>
+          <w:color w:val="000000"/>
+          <w:szCs w:val="24"/>
+        </w:rPr>
+        <w:t>Digikey</w:t>
+      </w:r>
+      <w:proofErr w:type="spellEnd"/>
+      <w:r>
+        <w:rPr>
+          <w:rFonts w:ascii="Times New Roman" w:hAnsi="Times New Roman" w:cs="Times New Roman"/>
+          <w:color w:val="000000"/>
+          <w:szCs w:val="24"/>
+        </w:rPr>
+        <w:t xml:space="preserve">.” </w:t>
+      </w:r>
+      <w:proofErr w:type="spellStart"/>
       <w:r>
         <w:rPr>
           <w:rFonts w:ascii="Times New Roman" w:hAnsi="Times New Roman" w:cs="Times New Roman"/>
@@ -9995,6 +11093,7 @@
         </w:rPr>
         <w:t>DigiKey</w:t>
       </w:r>
+      <w:proofErr w:type="spellEnd"/>
       <w:r>
         <w:rPr>
           <w:rFonts w:ascii="Times New Roman" w:hAnsi="Times New Roman" w:cs="Times New Roman"/>
@@ -10146,6 +11245,7 @@
         </w:rPr>
         <w:t xml:space="preserve">“High Voltage Power Supply AHV12V500V20MAW Analog Technologies | Power ...” </w:t>
       </w:r>
+      <w:proofErr w:type="spellStart"/>
       <w:r>
         <w:rPr>
           <w:rFonts w:ascii="Times New Roman" w:hAnsi="Times New Roman" w:cs="Times New Roman"/>
@@ -10155,6 +11255,7 @@
         </w:rPr>
         <w:t>DigiKey</w:t>
       </w:r>
+      <w:proofErr w:type="spellEnd"/>
       <w:r>
         <w:rPr>
           <w:rFonts w:ascii="Times New Roman" w:hAnsi="Times New Roman" w:cs="Times New Roman"/>
@@ -10184,7 +11285,25 @@
           <w:color w:val="000000"/>
           <w:szCs w:val="24"/>
         </w:rPr>
-        <w:t xml:space="preserve">“HTTPS: //WWW. Amazon. COM/GP/Product/B00955337I/Ref=oh_aui_detailpage ...” </w:t>
+        <w:t>“HTTPS: //WWW. Amazon. COM/GP/Product/B00955337I/Ref=</w:t>
+      </w:r>
+      <w:proofErr w:type="spellStart"/>
+      <w:r>
+        <w:rPr>
+          <w:rFonts w:ascii="Times New Roman" w:hAnsi="Times New Roman" w:cs="Times New Roman"/>
+          <w:color w:val="000000"/>
+          <w:szCs w:val="24"/>
+        </w:rPr>
+        <w:t>oh_aui_detailpage</w:t>
+      </w:r>
+      <w:proofErr w:type="spellEnd"/>
+      <w:r>
+        <w:rPr>
+          <w:rFonts w:ascii="Times New Roman" w:hAnsi="Times New Roman" w:cs="Times New Roman"/>
+          <w:color w:val="000000"/>
+          <w:szCs w:val="24"/>
+        </w:rPr>
+        <w:t xml:space="preserve"> ...” </w:t>
       </w:r>
       <w:r>
         <w:rPr>
@@ -10224,7 +11343,25 @@
           <w:color w:val="000000"/>
           <w:szCs w:val="24"/>
         </w:rPr>
-        <w:t xml:space="preserve">“HTTPS: //WWW. Amazon. COM/GP/Product/B00955337I/Ref=oh_aui_detailpage ...” </w:t>
+        <w:t>“HTTPS: //WWW. Amazon. COM/GP/Product/B00955337I/Ref=</w:t>
+      </w:r>
+      <w:proofErr w:type="spellStart"/>
+      <w:r>
+        <w:rPr>
+          <w:rFonts w:ascii="Times New Roman" w:hAnsi="Times New Roman" w:cs="Times New Roman"/>
+          <w:color w:val="000000"/>
+          <w:szCs w:val="24"/>
+        </w:rPr>
+        <w:t>oh_aui_detailpage</w:t>
+      </w:r>
+      <w:proofErr w:type="spellEnd"/>
+      <w:r>
+        <w:rPr>
+          <w:rFonts w:ascii="Times New Roman" w:hAnsi="Times New Roman" w:cs="Times New Roman"/>
+          <w:color w:val="000000"/>
+          <w:szCs w:val="24"/>
+        </w:rPr>
+        <w:t xml:space="preserve"> ...” </w:t>
       </w:r>
       <w:r>
         <w:rPr>
@@ -10314,7 +11451,25 @@
           <w:color w:val="000000"/>
           <w:szCs w:val="24"/>
         </w:rPr>
-        <w:t xml:space="preserve">“Miuzei PCB Board Prototype Kit for Electronic Projects, Circuit Solder ...” </w:t>
+        <w:t>“</w:t>
+      </w:r>
+      <w:proofErr w:type="spellStart"/>
+      <w:r>
+        <w:rPr>
+          <w:rFonts w:ascii="Times New Roman" w:hAnsi="Times New Roman" w:cs="Times New Roman"/>
+          <w:color w:val="000000"/>
+          <w:szCs w:val="24"/>
+        </w:rPr>
+        <w:t>Miuzei</w:t>
+      </w:r>
+      <w:proofErr w:type="spellEnd"/>
+      <w:r>
+        <w:rPr>
+          <w:rFonts w:ascii="Times New Roman" w:hAnsi="Times New Roman" w:cs="Times New Roman"/>
+          <w:color w:val="000000"/>
+          <w:szCs w:val="24"/>
+        </w:rPr>
+        <w:t xml:space="preserve"> PCB Board Prototype Kit for Electronic Projects, Circuit Solder ...” </w:t>
       </w:r>
       <w:r>
         <w:rPr>
@@ -10354,8 +11509,45 @@
           <w:color w:val="000000"/>
           <w:szCs w:val="24"/>
         </w:rPr>
-        <w:t xml:space="preserve">“Ohmite Distributor | DigiKey Electronics.” </w:t>
-      </w:r>
+        <w:t>“</w:t>
+      </w:r>
+      <w:proofErr w:type="spellStart"/>
+      <w:r>
+        <w:rPr>
+          <w:rFonts w:ascii="Times New Roman" w:hAnsi="Times New Roman" w:cs="Times New Roman"/>
+          <w:color w:val="000000"/>
+          <w:szCs w:val="24"/>
+        </w:rPr>
+        <w:t>Ohmite</w:t>
+      </w:r>
+      <w:proofErr w:type="spellEnd"/>
+      <w:r>
+        <w:rPr>
+          <w:rFonts w:ascii="Times New Roman" w:hAnsi="Times New Roman" w:cs="Times New Roman"/>
+          <w:color w:val="000000"/>
+          <w:szCs w:val="24"/>
+        </w:rPr>
+        <w:t xml:space="preserve"> Distributor | </w:t>
+      </w:r>
+      <w:proofErr w:type="spellStart"/>
+      <w:r>
+        <w:rPr>
+          <w:rFonts w:ascii="Times New Roman" w:hAnsi="Times New Roman" w:cs="Times New Roman"/>
+          <w:color w:val="000000"/>
+          <w:szCs w:val="24"/>
+        </w:rPr>
+        <w:t>DigiKey</w:t>
+      </w:r>
+      <w:proofErr w:type="spellEnd"/>
+      <w:r>
+        <w:rPr>
+          <w:rFonts w:ascii="Times New Roman" w:hAnsi="Times New Roman" w:cs="Times New Roman"/>
+          <w:color w:val="000000"/>
+          <w:szCs w:val="24"/>
+        </w:rPr>
+        <w:t xml:space="preserve"> Electronics.” </w:t>
+      </w:r>
+      <w:proofErr w:type="spellStart"/>
       <w:r>
         <w:rPr>
           <w:rFonts w:ascii="Times New Roman" w:hAnsi="Times New Roman" w:cs="Times New Roman"/>
@@ -10365,6 +11557,7 @@
         </w:rPr>
         <w:t>DigiKey</w:t>
       </w:r>
+      <w:proofErr w:type="spellEnd"/>
       <w:r>
         <w:rPr>
           <w:rFonts w:ascii="Times New Roman" w:hAnsi="Times New Roman" w:cs="Times New Roman"/>
@@ -10394,8 +11587,45 @@
           <w:color w:val="000000"/>
           <w:szCs w:val="24"/>
         </w:rPr>
-        <w:t xml:space="preserve">“PMV16XNR Nexperia USA Inc. | Discrete Semiconductor Products | DigiKey.” </w:t>
-      </w:r>
+        <w:t xml:space="preserve">“PMV16XNR </w:t>
+      </w:r>
+      <w:proofErr w:type="spellStart"/>
+      <w:r>
+        <w:rPr>
+          <w:rFonts w:ascii="Times New Roman" w:hAnsi="Times New Roman" w:cs="Times New Roman"/>
+          <w:color w:val="000000"/>
+          <w:szCs w:val="24"/>
+        </w:rPr>
+        <w:t>Nexperia</w:t>
+      </w:r>
+      <w:proofErr w:type="spellEnd"/>
+      <w:r>
+        <w:rPr>
+          <w:rFonts w:ascii="Times New Roman" w:hAnsi="Times New Roman" w:cs="Times New Roman"/>
+          <w:color w:val="000000"/>
+          <w:szCs w:val="24"/>
+        </w:rPr>
+        <w:t xml:space="preserve"> USA Inc. | Discrete Semiconductor Products | </w:t>
+      </w:r>
+      <w:proofErr w:type="spellStart"/>
+      <w:r>
+        <w:rPr>
+          <w:rFonts w:ascii="Times New Roman" w:hAnsi="Times New Roman" w:cs="Times New Roman"/>
+          <w:color w:val="000000"/>
+          <w:szCs w:val="24"/>
+        </w:rPr>
+        <w:t>DigiKey</w:t>
+      </w:r>
+      <w:proofErr w:type="spellEnd"/>
+      <w:r>
+        <w:rPr>
+          <w:rFonts w:ascii="Times New Roman" w:hAnsi="Times New Roman" w:cs="Times New Roman"/>
+          <w:color w:val="000000"/>
+          <w:szCs w:val="24"/>
+        </w:rPr>
+        <w:t xml:space="preserve">.” </w:t>
+      </w:r>
+      <w:proofErr w:type="spellStart"/>
       <w:r>
         <w:rPr>
           <w:rFonts w:ascii="Times New Roman" w:hAnsi="Times New Roman" w:cs="Times New Roman"/>
@@ -10405,6 +11635,7 @@
         </w:rPr>
         <w:t>DigiKey</w:t>
       </w:r>
+      <w:proofErr w:type="spellEnd"/>
       <w:r>
         <w:rPr>
           <w:rFonts w:ascii="Times New Roman" w:hAnsi="Times New Roman" w:cs="Times New Roman"/>
@@ -10443,8 +11674,45 @@
           <w:color w:val="000000"/>
           <w:szCs w:val="24"/>
         </w:rPr>
-        <w:t xml:space="preserve">“Ra-T2X-38E Ohmite | Fans, Thermal Management | DigiKey.” </w:t>
-      </w:r>
+        <w:t xml:space="preserve">“Ra-T2X-38E </w:t>
+      </w:r>
+      <w:proofErr w:type="spellStart"/>
+      <w:r>
+        <w:rPr>
+          <w:rFonts w:ascii="Times New Roman" w:hAnsi="Times New Roman" w:cs="Times New Roman"/>
+          <w:color w:val="000000"/>
+          <w:szCs w:val="24"/>
+        </w:rPr>
+        <w:t>Ohmite</w:t>
+      </w:r>
+      <w:proofErr w:type="spellEnd"/>
+      <w:r>
+        <w:rPr>
+          <w:rFonts w:ascii="Times New Roman" w:hAnsi="Times New Roman" w:cs="Times New Roman"/>
+          <w:color w:val="000000"/>
+          <w:szCs w:val="24"/>
+        </w:rPr>
+        <w:t xml:space="preserve"> | Fans, Thermal Management | </w:t>
+      </w:r>
+      <w:proofErr w:type="spellStart"/>
+      <w:r>
+        <w:rPr>
+          <w:rFonts w:ascii="Times New Roman" w:hAnsi="Times New Roman" w:cs="Times New Roman"/>
+          <w:color w:val="000000"/>
+          <w:szCs w:val="24"/>
+        </w:rPr>
+        <w:t>DigiKey</w:t>
+      </w:r>
+      <w:proofErr w:type="spellEnd"/>
+      <w:r>
+        <w:rPr>
+          <w:rFonts w:ascii="Times New Roman" w:hAnsi="Times New Roman" w:cs="Times New Roman"/>
+          <w:color w:val="000000"/>
+          <w:szCs w:val="24"/>
+        </w:rPr>
+        <w:t xml:space="preserve">.” </w:t>
+      </w:r>
+      <w:proofErr w:type="spellStart"/>
       <w:r>
         <w:rPr>
           <w:rFonts w:ascii="Times New Roman" w:hAnsi="Times New Roman" w:cs="Times New Roman"/>
@@ -10454,6 +11722,7 @@
         </w:rPr>
         <w:t>DigiKey</w:t>
       </w:r>
+      <w:proofErr w:type="spellEnd"/>
       <w:r>
         <w:rPr>
           <w:rFonts w:ascii="Times New Roman" w:hAnsi="Times New Roman" w:cs="Times New Roman"/>
@@ -10483,8 +11752,27 @@
           <w:color w:val="000000"/>
           <w:szCs w:val="24"/>
         </w:rPr>
-        <w:t xml:space="preserve">“SBBSM2106-1 Chip Quik Inc. | Prototyping, Fabrication Products | DigiKey.” </w:t>
-      </w:r>
+        <w:t xml:space="preserve">“SBBSM2106-1 Chip Quik Inc. | Prototyping, Fabrication Products | </w:t>
+      </w:r>
+      <w:proofErr w:type="spellStart"/>
+      <w:r>
+        <w:rPr>
+          <w:rFonts w:ascii="Times New Roman" w:hAnsi="Times New Roman" w:cs="Times New Roman"/>
+          <w:color w:val="000000"/>
+          <w:szCs w:val="24"/>
+        </w:rPr>
+        <w:t>DigiKey</w:t>
+      </w:r>
+      <w:proofErr w:type="spellEnd"/>
+      <w:r>
+        <w:rPr>
+          <w:rFonts w:ascii="Times New Roman" w:hAnsi="Times New Roman" w:cs="Times New Roman"/>
+          <w:color w:val="000000"/>
+          <w:szCs w:val="24"/>
+        </w:rPr>
+        <w:t xml:space="preserve">.” </w:t>
+      </w:r>
+      <w:proofErr w:type="spellStart"/>
       <w:r>
         <w:rPr>
           <w:rFonts w:ascii="Times New Roman" w:hAnsi="Times New Roman" w:cs="Times New Roman"/>
@@ -10494,6 +11782,7 @@
         </w:rPr>
         <w:t>DigiKey</w:t>
       </w:r>
+      <w:proofErr w:type="spellEnd"/>
       <w:r>
         <w:rPr>
           <w:rFonts w:ascii="Times New Roman" w:hAnsi="Times New Roman" w:cs="Times New Roman"/>
@@ -10523,7 +11812,25 @@
           <w:color w:val="000000"/>
           <w:szCs w:val="24"/>
         </w:rPr>
-        <w:t xml:space="preserve">“Starelo 5pcs 12mm Momentary Push Button Switch Black Shell with Pre ...” </w:t>
+        <w:t>“</w:t>
+      </w:r>
+      <w:proofErr w:type="spellStart"/>
+      <w:r>
+        <w:rPr>
+          <w:rFonts w:ascii="Times New Roman" w:hAnsi="Times New Roman" w:cs="Times New Roman"/>
+          <w:color w:val="000000"/>
+          <w:szCs w:val="24"/>
+        </w:rPr>
+        <w:t>Starelo</w:t>
+      </w:r>
+      <w:proofErr w:type="spellEnd"/>
+      <w:r>
+        <w:rPr>
+          <w:rFonts w:ascii="Times New Roman" w:hAnsi="Times New Roman" w:cs="Times New Roman"/>
+          <w:color w:val="000000"/>
+          <w:szCs w:val="24"/>
+        </w:rPr>
+        <w:t xml:space="preserve"> 5pcs 12mm Momentary Push Button Switch Black Shell with Pre ...” </w:t>
       </w:r>
       <w:r>
         <w:rPr>
@@ -10563,8 +11870,45 @@
           <w:color w:val="000000"/>
           <w:szCs w:val="24"/>
         </w:rPr>
-        <w:t xml:space="preserve">“STF19NM50N Stmicroelectronics | Discrete Semiconductor Products | DigiKey.” </w:t>
-      </w:r>
+        <w:t xml:space="preserve">“STF19NM50N </w:t>
+      </w:r>
+      <w:proofErr w:type="spellStart"/>
+      <w:r>
+        <w:rPr>
+          <w:rFonts w:ascii="Times New Roman" w:hAnsi="Times New Roman" w:cs="Times New Roman"/>
+          <w:color w:val="000000"/>
+          <w:szCs w:val="24"/>
+        </w:rPr>
+        <w:t>Stmicroelectronics</w:t>
+      </w:r>
+      <w:proofErr w:type="spellEnd"/>
+      <w:r>
+        <w:rPr>
+          <w:rFonts w:ascii="Times New Roman" w:hAnsi="Times New Roman" w:cs="Times New Roman"/>
+          <w:color w:val="000000"/>
+          <w:szCs w:val="24"/>
+        </w:rPr>
+        <w:t xml:space="preserve"> | Discrete Semiconductor Products | </w:t>
+      </w:r>
+      <w:proofErr w:type="spellStart"/>
+      <w:r>
+        <w:rPr>
+          <w:rFonts w:ascii="Times New Roman" w:hAnsi="Times New Roman" w:cs="Times New Roman"/>
+          <w:color w:val="000000"/>
+          <w:szCs w:val="24"/>
+        </w:rPr>
+        <w:t>DigiKey</w:t>
+      </w:r>
+      <w:proofErr w:type="spellEnd"/>
+      <w:r>
+        <w:rPr>
+          <w:rFonts w:ascii="Times New Roman" w:hAnsi="Times New Roman" w:cs="Times New Roman"/>
+          <w:color w:val="000000"/>
+          <w:szCs w:val="24"/>
+        </w:rPr>
+        <w:t xml:space="preserve">.” </w:t>
+      </w:r>
+      <w:proofErr w:type="spellStart"/>
       <w:r>
         <w:rPr>
           <w:rFonts w:ascii="Times New Roman" w:hAnsi="Times New Roman" w:cs="Times New Roman"/>
@@ -10574,6 +11918,7 @@
         </w:rPr>
         <w:t>DigiKey</w:t>
       </w:r>
+      <w:proofErr w:type="spellEnd"/>
       <w:r>
         <w:rPr>
           <w:rFonts w:ascii="Times New Roman" w:hAnsi="Times New Roman" w:cs="Times New Roman"/>
@@ -10603,8 +11948,45 @@
           <w:color w:val="000000"/>
           <w:szCs w:val="24"/>
         </w:rPr>
-        <w:t xml:space="preserve">“TE120B2K7J Te Connectivity Passive Product | Resistors | DigiKey.” </w:t>
-      </w:r>
+        <w:t xml:space="preserve">“TE120B2K7J </w:t>
+      </w:r>
+      <w:proofErr w:type="spellStart"/>
+      <w:r>
+        <w:rPr>
+          <w:rFonts w:ascii="Times New Roman" w:hAnsi="Times New Roman" w:cs="Times New Roman"/>
+          <w:color w:val="000000"/>
+          <w:szCs w:val="24"/>
+        </w:rPr>
+        <w:t>Te</w:t>
+      </w:r>
+      <w:proofErr w:type="spellEnd"/>
+      <w:r>
+        <w:rPr>
+          <w:rFonts w:ascii="Times New Roman" w:hAnsi="Times New Roman" w:cs="Times New Roman"/>
+          <w:color w:val="000000"/>
+          <w:szCs w:val="24"/>
+        </w:rPr>
+        <w:t xml:space="preserve"> Connectivity Passive Product | Resistors | </w:t>
+      </w:r>
+      <w:proofErr w:type="spellStart"/>
+      <w:r>
+        <w:rPr>
+          <w:rFonts w:ascii="Times New Roman" w:hAnsi="Times New Roman" w:cs="Times New Roman"/>
+          <w:color w:val="000000"/>
+          <w:szCs w:val="24"/>
+        </w:rPr>
+        <w:t>DigiKey</w:t>
+      </w:r>
+      <w:proofErr w:type="spellEnd"/>
+      <w:r>
+        <w:rPr>
+          <w:rFonts w:ascii="Times New Roman" w:hAnsi="Times New Roman" w:cs="Times New Roman"/>
+          <w:color w:val="000000"/>
+          <w:szCs w:val="24"/>
+        </w:rPr>
+        <w:t xml:space="preserve">.” </w:t>
+      </w:r>
+      <w:proofErr w:type="spellStart"/>
       <w:r>
         <w:rPr>
           <w:rFonts w:ascii="Times New Roman" w:hAnsi="Times New Roman" w:cs="Times New Roman"/>
@@ -10614,6 +11996,7 @@
         </w:rPr>
         <w:t>DigiKey</w:t>
       </w:r>
+      <w:proofErr w:type="spellEnd"/>
       <w:r>
         <w:rPr>
           <w:rFonts w:ascii="Times New Roman" w:hAnsi="Times New Roman" w:cs="Times New Roman"/>
@@ -10643,8 +12026,27 @@
           <w:color w:val="000000"/>
           <w:szCs w:val="24"/>
         </w:rPr>
-        <w:t xml:space="preserve">“TMP37FT9Z Analog Devices Inc. | Sensors, Transducers | DigiKey.” </w:t>
-      </w:r>
+        <w:t xml:space="preserve">“TMP37FT9Z Analog Devices Inc. | Sensors, Transducers | </w:t>
+      </w:r>
+      <w:proofErr w:type="spellStart"/>
+      <w:r>
+        <w:rPr>
+          <w:rFonts w:ascii="Times New Roman" w:hAnsi="Times New Roman" w:cs="Times New Roman"/>
+          <w:color w:val="000000"/>
+          <w:szCs w:val="24"/>
+        </w:rPr>
+        <w:t>DigiKey</w:t>
+      </w:r>
+      <w:proofErr w:type="spellEnd"/>
+      <w:r>
+        <w:rPr>
+          <w:rFonts w:ascii="Times New Roman" w:hAnsi="Times New Roman" w:cs="Times New Roman"/>
+          <w:color w:val="000000"/>
+          <w:szCs w:val="24"/>
+        </w:rPr>
+        <w:t xml:space="preserve">.” </w:t>
+      </w:r>
+      <w:proofErr w:type="spellStart"/>
       <w:r>
         <w:rPr>
           <w:rFonts w:ascii="Times New Roman" w:hAnsi="Times New Roman" w:cs="Times New Roman"/>
@@ -10654,6 +12056,7 @@
         </w:rPr>
         <w:t>DigiKey</w:t>
       </w:r>
+      <w:proofErr w:type="spellEnd"/>
       <w:r>
         <w:rPr>
           <w:rFonts w:ascii="Times New Roman" w:hAnsi="Times New Roman" w:cs="Times New Roman"/>

</xml_diff>